<commit_message>
update report git push
</commit_message>
<xml_diff>
--- a/Lab1Reportfinal.docx
+++ b/Lab1Reportfinal.docx
@@ -225,14 +225,6 @@
           <w:szCs w:val="32"/>
         </w:rPr>
         <w:t>Liu, YuCheng</w:t>
-      </w:r>
-      <w:r>
-        <w:rPr>
-          <w:color w:val="000000"/>
-          <w:sz w:val="32"/>
-          <w:szCs w:val="32"/>
-        </w:rPr>
-        <w:t>&gt;</w:t>
       </w:r>
     </w:p>
     <w:p>
@@ -5693,8 +5685,6 @@
         </w:rPr>
         <w:t>)</w:t>
       </w:r>
-      <w:bookmarkStart w:id="6" w:name="_GoBack"/>
-      <w:bookmarkEnd w:id="6"/>
     </w:p>
     <w:p>
       <w:pPr>
@@ -6154,7 +6144,7 @@
           <w:szCs w:val="28"/>
         </w:rPr>
       </w:pPr>
-      <w:bookmarkStart w:id="7" w:name="_Toc505197628"/>
+      <w:bookmarkStart w:id="6" w:name="_Toc505197628"/>
       <w:r>
         <w:rPr>
           <w:sz w:val="28"/>
@@ -6197,7 +6187,7 @@
         </w:rPr>
         <w:t>:</w:t>
       </w:r>
-      <w:bookmarkEnd w:id="7"/>
+      <w:bookmarkEnd w:id="6"/>
     </w:p>
     <w:p>
       <w:r>
@@ -6738,7 +6728,7 @@
           <w:szCs w:val="28"/>
         </w:rPr>
       </w:pPr>
-      <w:bookmarkStart w:id="8" w:name="_Toc505197629"/>
+      <w:bookmarkStart w:id="7" w:name="_Toc505197629"/>
       <w:r>
         <w:rPr>
           <w:sz w:val="28"/>
@@ -6782,7 +6772,7 @@
         </w:rPr>
         <w:t>:</w:t>
       </w:r>
-      <w:bookmarkEnd w:id="8"/>
+      <w:bookmarkEnd w:id="7"/>
     </w:p>
     <w:p>
       <w:pPr>
@@ -7670,14 +7660,14 @@
           <w:szCs w:val="18"/>
         </w:rPr>
       </w:pPr>
-      <w:bookmarkStart w:id="9" w:name="_Toc505197630"/>
+      <w:bookmarkStart w:id="8" w:name="_Toc505197630"/>
       <w:r>
         <w:rPr>
           <w:rStyle w:val="Heading2Char"/>
         </w:rPr>
         <w:t>Question 3: Assume L=12000 bits, C=1 Mbits/second and give the following figures using the simulator you have programmed</w:t>
       </w:r>
-      <w:bookmarkEnd w:id="9"/>
+      <w:bookmarkEnd w:id="8"/>
       <w:r>
         <w:rPr>
           <w:rFonts w:eastAsia="Times New Roman"/>
@@ -7712,7 +7702,7 @@
       <w:pPr>
         <w:pStyle w:val="Heading3"/>
       </w:pPr>
-      <w:bookmarkStart w:id="10" w:name="_Toc505197631"/>
+      <w:bookmarkStart w:id="9" w:name="_Toc505197631"/>
       <w:r>
         <w:t>1. E[N], the average number of packets i</w:t>
       </w:r>
@@ -7728,7 +7718,7 @@
       <w:r>
         <w:t>0.1).</w:t>
       </w:r>
-      <w:bookmarkEnd w:id="10"/>
+      <w:bookmarkEnd w:id="9"/>
       <w:r>
         <w:t xml:space="preserve"> </w:t>
       </w:r>
@@ -7974,7 +7964,7 @@
       <w:pPr>
         <w:pStyle w:val="Heading3"/>
       </w:pPr>
-      <w:bookmarkStart w:id="11" w:name="_Toc505197632"/>
+      <w:bookmarkStart w:id="10" w:name="_Toc505197632"/>
       <w:r>
         <w:t>2. PIDLE, the proportion of time the system is idle as a</w:t>
       </w:r>
@@ -8002,7 +7992,7 @@
       <w:r>
         <w:t>0.95, step size 0.1).</w:t>
       </w:r>
-      <w:bookmarkEnd w:id="11"/>
+      <w:bookmarkEnd w:id="10"/>
     </w:p>
     <w:p>
       <w:pPr>
@@ -10063,7 +10053,7 @@
           <w:lang w:val="en-CA"/>
         </w:rPr>
       </w:pPr>
-      <w:bookmarkStart w:id="12" w:name="_Toc505197633"/>
+      <w:bookmarkStart w:id="11" w:name="_Toc505197633"/>
       <w:r>
         <w:rPr>
           <w:lang w:val="en-CA"/>
@@ -10091,7 +10081,7 @@
         </w:rPr>
         <w:t>What do you observe?</w:t>
       </w:r>
-      <w:bookmarkEnd w:id="12"/>
+      <w:bookmarkEnd w:id="11"/>
     </w:p>
     <w:p>
       <w:pPr>
@@ -10183,7 +10173,13 @@
         <w:rPr>
           <w:lang w:val="en-CA"/>
         </w:rPr>
-        <w:t xml:space="preserve">= 1.9 to compare to the result above. </w:t>
+        <w:t>= 0.95</w:t>
+      </w:r>
+      <w:r>
+        <w:rPr>
+          <w:lang w:val="en-CA"/>
+        </w:rPr>
+        <w:t xml:space="preserve"> to compare to the result above. </w:t>
       </w:r>
       <w:r>
         <w:rPr>
@@ -10246,10 +10242,10 @@
             <v:path o:extrusionok="f" gradientshapeok="t" o:connecttype="rect"/>
             <o:lock v:ext="edit" aspectratio="t"/>
           </v:shapetype>
-          <v:shape id="_x0000_i1025" type="#_x0000_t75" style="width:450.65pt;height:125.35pt" o:ole="">
+          <v:shape id="_x0000_i1025" type="#_x0000_t75" style="width:450.6pt;height:125.4pt" o:ole="">
             <v:imagedata r:id="rId13" o:title=""/>
           </v:shape>
-          <o:OLEObject Type="Embed" ProgID="Excel.Sheet.12" ShapeID="_x0000_i1025" DrawAspect="Content" ObjectID="_1579021227" r:id="rId14"/>
+          <o:OLEObject Type="Embed" ProgID="Excel.Sheet.12" ShapeID="_x0000_i1025" DrawAspect="Content" ObjectID="_1579023619" r:id="rId14"/>
         </w:object>
       </w:r>
     </w:p>
@@ -10324,72 +10320,72 @@
           <w:rFonts w:hint="eastAsia"/>
         </w:rPr>
       </w:pPr>
-      <w:bookmarkStart w:id="13" w:name="_Toc505197634"/>
+      <w:bookmarkStart w:id="12" w:name="_Toc505197634"/>
       <w:r>
         <w:t>M/M/1/K Queue</w:t>
       </w:r>
+      <w:bookmarkEnd w:id="12"/>
+      <w:r>
+        <w:t xml:space="preserve"> </w:t>
+      </w:r>
+    </w:p>
+    <w:p>
+      <w:pPr>
+        <w:rPr>
+          <w:rFonts w:hint="eastAsia"/>
+        </w:rPr>
+      </w:pPr>
+    </w:p>
+    <w:p>
+      <w:pPr>
+        <w:pStyle w:val="Heading2"/>
+        <w:rPr>
+          <w:rFonts w:hint="eastAsia"/>
+          <w:lang w:val="en-CA"/>
+        </w:rPr>
+      </w:pPr>
+      <w:bookmarkStart w:id="13" w:name="_Toc505197635"/>
+      <w:r>
+        <w:rPr>
+          <w:lang w:val="en-CA"/>
+        </w:rPr>
+        <w:t>Question 5: Build a simulator for an M/M/1/K queue.</w:t>
+      </w:r>
       <w:bookmarkEnd w:id="13"/>
-      <w:r>
-        <w:t xml:space="preserve"> </w:t>
-      </w:r>
-    </w:p>
-    <w:p>
-      <w:pPr>
+    </w:p>
+    <w:p>
+      <w:pPr>
+        <w:jc w:val="both"/>
+      </w:pPr>
+      <w:r>
         <w:rPr>
           <w:rFonts w:hint="eastAsia"/>
-        </w:rPr>
-      </w:pPr>
-    </w:p>
-    <w:p>
-      <w:pPr>
-        <w:pStyle w:val="Heading2"/>
-        <w:rPr>
-          <w:rFonts w:hint="eastAsia"/>
-          <w:lang w:val="en-CA"/>
-        </w:rPr>
-      </w:pPr>
-      <w:bookmarkStart w:id="14" w:name="_Toc505197635"/>
-      <w:r>
-        <w:rPr>
-          <w:lang w:val="en-CA"/>
-        </w:rPr>
-        <w:t>Question 5: Build a simulator for an M/M/1/K queue.</w:t>
+          <w:lang w:val="en-CA"/>
+        </w:rPr>
+        <w:t>Com</w:t>
+      </w:r>
+      <w:r>
+        <w:t>pare to the infinite queue simulator</w:t>
+      </w:r>
+      <w:r>
+        <w:t>, there were</w:t>
+      </w:r>
+      <w:r>
+        <w:t xml:space="preserve"> 3 major change in the system that I have to make in order to have a limited queue DES. </w:t>
+      </w:r>
+      <w:r>
+        <w:t xml:space="preserve">All the changes all made to record the major problem of a limited queue, which is packet loss. </w:t>
+      </w:r>
+    </w:p>
+    <w:p>
+      <w:pPr>
+        <w:pStyle w:val="Heading3"/>
+      </w:pPr>
+      <w:bookmarkStart w:id="14" w:name="_Toc505197636"/>
+      <w:r>
+        <w:t>Change 1 (Generating a packet list without departure time):</w:t>
       </w:r>
       <w:bookmarkEnd w:id="14"/>
-    </w:p>
-    <w:p>
-      <w:pPr>
-        <w:jc w:val="both"/>
-      </w:pPr>
-      <w:r>
-        <w:rPr>
-          <w:rFonts w:hint="eastAsia"/>
-          <w:lang w:val="en-CA"/>
-        </w:rPr>
-        <w:t>Com</w:t>
-      </w:r>
-      <w:r>
-        <w:t>pare to the infinite queue simulator</w:t>
-      </w:r>
-      <w:r>
-        <w:t>, there were</w:t>
-      </w:r>
-      <w:r>
-        <w:t xml:space="preserve"> 3 major change in the system that I have to make in order to have a limited queue DES. </w:t>
-      </w:r>
-      <w:r>
-        <w:t xml:space="preserve">All the changes all made to record the major problem of a limited queue, which is packet loss. </w:t>
-      </w:r>
-    </w:p>
-    <w:p>
-      <w:pPr>
-        <w:pStyle w:val="Heading3"/>
-      </w:pPr>
-      <w:bookmarkStart w:id="15" w:name="_Toc505197636"/>
-      <w:r>
-        <w:t>Change 1 (Generating a packet list without departure time):</w:t>
-      </w:r>
-      <w:bookmarkEnd w:id="15"/>
     </w:p>
     <w:p>
       <w:r>
@@ -10828,7 +10824,7 @@
       <w:pPr>
         <w:pStyle w:val="Heading3"/>
       </w:pPr>
-      <w:bookmarkStart w:id="16" w:name="_Toc505197637"/>
+      <w:bookmarkStart w:id="15" w:name="_Toc505197637"/>
       <w:r>
         <w:t xml:space="preserve">Change 2(Calculating the departure time </w:t>
       </w:r>
@@ -10841,7 +10837,7 @@
       <w:r>
         <w:t>:</w:t>
       </w:r>
-      <w:bookmarkEnd w:id="16"/>
+      <w:bookmarkEnd w:id="15"/>
     </w:p>
     <w:p>
       <w:pPr>
@@ -12539,11 +12535,11 @@
       <w:pPr>
         <w:pStyle w:val="Heading3"/>
       </w:pPr>
-      <w:bookmarkStart w:id="17" w:name="_Toc505197638"/>
+      <w:bookmarkStart w:id="16" w:name="_Toc505197638"/>
       <w:r>
         <w:t>Change 3(Optimization of event handler speed):</w:t>
       </w:r>
-      <w:bookmarkEnd w:id="17"/>
+      <w:bookmarkEnd w:id="16"/>
     </w:p>
     <w:p>
       <w:r>
@@ -13239,7 +13235,7 @@
       <w:pPr>
         <w:pStyle w:val="Heading2"/>
       </w:pPr>
-      <w:bookmarkStart w:id="18" w:name="_Toc505197639"/>
+      <w:bookmarkStart w:id="17" w:name="_Toc505197639"/>
       <w:r>
         <w:rPr>
           <w:rFonts w:ascii="Times" w:hAnsi="Times" w:cs="Times"/>
@@ -13263,76 +13259,153 @@
       <w:r>
         <w:t>=12000 bits and C=1 Mbits/second. Use your simulator to obtain the following figures</w:t>
       </w:r>
+      <w:bookmarkEnd w:id="17"/>
+      <w:r>
+        <w:t xml:space="preserve"> </w:t>
+      </w:r>
+    </w:p>
+    <w:p>
+      <w:pPr>
+        <w:pStyle w:val="Heading3"/>
+        <w:rPr>
+          <w:rFonts w:ascii="MS Mincho" w:eastAsia="MS Mincho" w:hAnsi="MS Mincho" w:cs="MS Mincho"/>
+        </w:rPr>
+      </w:pPr>
+      <w:bookmarkStart w:id="18" w:name="_Toc505197640"/>
+      <w:r>
+        <w:t>1.</w:t>
+      </w:r>
+      <w:r>
+        <w:t xml:space="preserve"> </w:t>
+      </w:r>
+      <w:r>
+        <w:t xml:space="preserve">E[N] as a function of </w:t>
+      </w:r>
+      <w:r>
+        <w:rPr>
+          <w:rFonts w:hint="eastAsia"/>
+        </w:rPr>
+        <w:t>ρ</w:t>
+      </w:r>
+      <w:r>
+        <w:rPr>
+          <w:rFonts w:hint="eastAsia"/>
+        </w:rPr>
+        <w:t xml:space="preserve"> </w:t>
+      </w:r>
+      <w:r>
+        <w:t>(for 0.5 &lt;</w:t>
+      </w:r>
+      <w:r>
+        <w:rPr>
+          <w:rFonts w:hint="eastAsia"/>
+        </w:rPr>
+        <w:t xml:space="preserve"> </w:t>
+      </w:r>
+      <w:r>
+        <w:rPr>
+          <w:rFonts w:hint="eastAsia"/>
+        </w:rPr>
+        <w:t>ρ</w:t>
+      </w:r>
+      <w:r>
+        <w:rPr>
+          <w:rFonts w:hint="eastAsia"/>
+        </w:rPr>
+        <w:t xml:space="preserve"> </w:t>
+      </w:r>
+      <w:r>
+        <w:t>&lt;</w:t>
+      </w:r>
+      <w:r>
+        <w:t xml:space="preserve"> 1.5, step size 0.1) for K=5, 10, 40 packets.</w:t>
+      </w:r>
       <w:bookmarkEnd w:id="18"/>
       <w:r>
         <w:t xml:space="preserve"> </w:t>
       </w:r>
     </w:p>
-    <w:p/>
-    <w:p>
-      <w:pPr>
-        <w:pStyle w:val="Heading3"/>
-      </w:pPr>
-    </w:p>
-    <w:p>
-      <w:pPr>
-        <w:pStyle w:val="Heading3"/>
-        <w:rPr>
-          <w:rFonts w:ascii="MS Mincho" w:eastAsia="MS Mincho" w:hAnsi="MS Mincho" w:cs="MS Mincho"/>
-        </w:rPr>
-      </w:pPr>
-      <w:bookmarkStart w:id="19" w:name="_Toc505197640"/>
-      <w:r>
-        <w:t>1.</w:t>
-      </w:r>
-      <w:r>
-        <w:t xml:space="preserve"> </w:t>
-      </w:r>
-      <w:r>
-        <w:t xml:space="preserve">E[N] as a function of </w:t>
-      </w:r>
+    <w:p>
+      <w:pPr>
+        <w:jc w:val="both"/>
+      </w:pPr>
       <w:r>
         <w:rPr>
           <w:rFonts w:hint="eastAsia"/>
         </w:rPr>
+        <w:t>For</w:t>
+      </w:r>
+      <w:r>
+        <w:t xml:space="preserve"> each of</w:t>
+      </w:r>
+      <w:r>
+        <w:rPr>
+          <w:rFonts w:hint="eastAsia"/>
+        </w:rPr>
+        <w:t xml:space="preserve"> the</w:t>
+      </w:r>
+      <w:r>
+        <w:t xml:space="preserve"> different size system queue,</w:t>
+      </w:r>
+      <w:r>
+        <w:t xml:space="preserve"> I designed the system to simulate over a range of </w:t>
+      </w:r>
+      <w:r>
+        <w:rPr>
+          <w:rFonts w:hint="eastAsia"/>
+        </w:rPr>
         <w:t>ρ</w:t>
       </w:r>
       <w:r>
-        <w:rPr>
-          <w:rFonts w:hint="eastAsia"/>
-        </w:rPr>
-        <w:t xml:space="preserve"> </w:t>
-      </w:r>
-      <w:r>
-        <w:t>(for 0.5 &lt;</w:t>
-      </w:r>
-      <w:r>
-        <w:rPr>
-          <w:rFonts w:hint="eastAsia"/>
-        </w:rPr>
-        <w:t xml:space="preserve"> </w:t>
-      </w:r>
-      <w:r>
-        <w:rPr>
-          <w:rFonts w:hint="eastAsia"/>
-        </w:rPr>
+        <w:t xml:space="preserve"> from 0.5 to 1.5 with a step size of 0.1. T</w:t>
+      </w:r>
+      <w:r>
+        <w:t xml:space="preserve">here is a list of values </w:t>
+      </w:r>
+      <w:r>
+        <w:t xml:space="preserve">about </w:t>
+      </w:r>
+      <w:r>
+        <w:t>the number of packet</w:t>
+      </w:r>
+      <w:r>
+        <w:t>s</w:t>
+      </w:r>
+      <w:r>
+        <w:t xml:space="preserve"> in the </w:t>
+      </w:r>
+      <w:r>
+        <w:t xml:space="preserve">limited queue that each </w:t>
+      </w:r>
+      <w:r>
+        <w:t xml:space="preserve">observer events have record. In order to find the average number of packets in the system, I summed up all the values recorded by the observers, then I divided by the total number of observers to find out the average. In order see the patterns and the relationships between the value of </w:t>
+      </w:r>
+      <w:r>
         <w:t>ρ</w:t>
       </w:r>
       <w:r>
-        <w:rPr>
-          <w:rFonts w:hint="eastAsia"/>
-        </w:rPr>
-        <w:t xml:space="preserve"> </w:t>
-      </w:r>
-      <w:r>
-        <w:t>&lt;</w:t>
-      </w:r>
-      <w:r>
-        <w:t xml:space="preserve"> 1.5, step size 0.1) for K=5, 10, 40 packets.</w:t>
-      </w:r>
-      <w:bookmarkEnd w:id="19"/>
-      <w:r>
-        <w:t xml:space="preserve"> </w:t>
+        <w:t xml:space="preserve">, </w:t>
+      </w:r>
+      <w:r>
+        <w:t>the E[N]</w:t>
+      </w:r>
+      <w:r>
+        <w:t xml:space="preserve"> and the size of the queue</w:t>
+      </w:r>
+      <w:r>
+        <w:t xml:space="preserve">, the system is simulated for different values of </w:t>
+      </w:r>
+      <w:r>
+        <w:t>ρ</w:t>
+      </w:r>
+      <w:r>
+        <w:t xml:space="preserve"> from </w:t>
+      </w:r>
+      <w:r>
+        <w:t>0.5 to 1.5 with a step size of 0.1</w:t>
+      </w:r>
+      <w:r>
+        <w:t xml:space="preserve"> and with different queue size. </w:t>
       </w:r>
     </w:p>
     <w:p>
@@ -13340,94 +13413,11 @@
         <w:jc w:val="both"/>
       </w:pPr>
       <w:r>
-        <w:rPr>
-          <w:rFonts w:hint="eastAsia"/>
-        </w:rPr>
-        <w:t>For</w:t>
-      </w:r>
-      <w:r>
-        <w:t xml:space="preserve"> each of</w:t>
-      </w:r>
-      <w:r>
-        <w:rPr>
-          <w:rFonts w:hint="eastAsia"/>
-        </w:rPr>
-        <w:t xml:space="preserve"> the</w:t>
-      </w:r>
-      <w:r>
-        <w:t xml:space="preserve"> different size system queue,</w:t>
-      </w:r>
-      <w:r>
-        <w:t xml:space="preserve"> I designed the system to simulate over a range of </w:t>
-      </w:r>
-      <w:r>
-        <w:rPr>
-          <w:rFonts w:hint="eastAsia"/>
-        </w:rPr>
-        <w:t>ρ</w:t>
-      </w:r>
-      <w:r>
-        <w:t xml:space="preserve"> from 0.5 to 1.5 with a step size of 0.1. T</w:t>
-      </w:r>
-      <w:r>
-        <w:t xml:space="preserve">here is a list of values </w:t>
-      </w:r>
-      <w:r>
-        <w:t xml:space="preserve">about </w:t>
-      </w:r>
-      <w:r>
-        <w:t>the number of packet</w:t>
-      </w:r>
-      <w:r>
-        <w:t>s</w:t>
-      </w:r>
-      <w:r>
-        <w:t xml:space="preserve"> in the </w:t>
-      </w:r>
-      <w:r>
-        <w:t xml:space="preserve">limited queue that each </w:t>
-      </w:r>
-      <w:r>
-        <w:t xml:space="preserve">observer events have record. In order to find the average number of packets in the system, I summed up all the values recorded by the observers, then I divided by the total number of observers to find out the average. In order see the patterns and the relationships between the value of </w:t>
-      </w:r>
-      <w:r>
-        <w:t>ρ</w:t>
-      </w:r>
-      <w:r>
-        <w:t xml:space="preserve">, </w:t>
-      </w:r>
-      <w:r>
-        <w:t>the E[N]</w:t>
-      </w:r>
-      <w:r>
-        <w:t xml:space="preserve"> and the size of the queue</w:t>
-      </w:r>
-      <w:r>
-        <w:t xml:space="preserve">, the system is simulated for different values of </w:t>
-      </w:r>
-      <w:r>
-        <w:t>ρ</w:t>
-      </w:r>
-      <w:r>
-        <w:t xml:space="preserve"> from </w:t>
-      </w:r>
-      <w:r>
-        <w:t>0.5 to 1.5 with a step size of 0.1</w:t>
-      </w:r>
-      <w:r>
-        <w:t xml:space="preserve"> and with different queue size. </w:t>
-      </w:r>
-    </w:p>
-    <w:p>
-      <w:pPr>
-        <w:jc w:val="both"/>
-      </w:pPr>
-      <w:r>
         <w:object w:dxaOrig="6980" w:dyaOrig="4180" w14:anchorId="1972E79F">
-          <v:shape id="_x0000_i1026" type="#_x0000_t75" style="width:349.35pt;height:209.35pt" o:ole="">
+          <v:shape id="_x0000_i1026" type="#_x0000_t75" style="width:348.65pt;height:208.7pt" o:ole="">
             <v:imagedata r:id="rId17" o:title=""/>
           </v:shape>
-          <o:OLEObject Type="Embed" ProgID="Excel.Sheet.12" ShapeID="_x0000_i1026" DrawAspect="Content" ObjectID="_1579021228" r:id="rId18"/>
+          <o:OLEObject Type="Embed" ProgID="Excel.Sheet.12" ShapeID="_x0000_i1026" DrawAspect="Content" ObjectID="_1579023620" r:id="rId18"/>
         </w:object>
       </w:r>
     </w:p>
@@ -13437,10 +13427,10 @@
       </w:pPr>
       <w:r>
         <w:object w:dxaOrig="6980" w:dyaOrig="3860" w14:anchorId="57DBE0F2">
-          <v:shape id="_x0000_i1027" type="#_x0000_t75" style="width:349.35pt;height:193.35pt" o:ole="">
+          <v:shape id="_x0000_i1027" type="#_x0000_t75" style="width:348.65pt;height:193.35pt" o:ole="">
             <v:imagedata r:id="rId19" o:title=""/>
           </v:shape>
-          <o:OLEObject Type="Embed" ProgID="Excel.Sheet.12" ShapeID="_x0000_i1027" DrawAspect="Content" ObjectID="_1579021229" r:id="rId20"/>
+          <o:OLEObject Type="Embed" ProgID="Excel.Sheet.12" ShapeID="_x0000_i1027" DrawAspect="Content" ObjectID="_1579023621" r:id="rId20"/>
         </w:object>
       </w:r>
     </w:p>
@@ -13450,10 +13440,10 @@
       </w:pPr>
       <w:r>
         <w:object w:dxaOrig="6980" w:dyaOrig="3860" w14:anchorId="12540C1E">
-          <v:shape id="_x0000_i1028" type="#_x0000_t75" style="width:349.35pt;height:193.35pt" o:ole="">
+          <v:shape id="_x0000_i1028" type="#_x0000_t75" style="width:348.65pt;height:193.35pt" o:ole="">
             <v:imagedata r:id="rId21" o:title=""/>
           </v:shape>
-          <o:OLEObject Type="Embed" ProgID="Excel.Sheet.12" ShapeID="_x0000_i1028" DrawAspect="Content" ObjectID="_1579021230" r:id="rId22"/>
+          <o:OLEObject Type="Embed" ProgID="Excel.Sheet.12" ShapeID="_x0000_i1028" DrawAspect="Content" ObjectID="_1579023622" r:id="rId22"/>
         </w:object>
       </w:r>
     </w:p>
@@ -13609,13 +13599,102 @@
     </w:p>
     <w:p>
       <w:pPr>
+        <w:pStyle w:val="Heading3"/>
+      </w:pPr>
+    </w:p>
+    <w:p>
+      <w:pPr>
+        <w:pStyle w:val="Heading3"/>
+      </w:pPr>
+      <w:r>
+        <w:t xml:space="preserve">2. PLOSS as a function of (for 0.4 &lt; </w:t>
+      </w:r>
+      <w:r>
+        <w:rPr>
+          <w:lang w:val="el-GR"/>
+        </w:rPr>
+        <w:t>ρ</w:t>
+      </w:r>
+      <w:r>
+        <w:t xml:space="preserve"> </w:t>
+      </w:r>
+      <w:r>
+        <w:t>&lt;</w:t>
+      </w:r>
+      <w:r>
+        <w:t xml:space="preserve">10) for </w:t>
+      </w:r>
+      <w:r>
+        <w:t xml:space="preserve">K=5, 10, 40 packets. (One curve </w:t>
+      </w:r>
+      <w:r>
+        <w:t xml:space="preserve">per value of K on the same figure). </w:t>
+      </w:r>
+      <w:r>
+        <w:rPr>
+          <w:rFonts w:ascii="MS Mincho" w:eastAsia="MS Mincho" w:hAnsi="MS Mincho" w:cs="MS Mincho"/>
+        </w:rPr>
+        <w:t> +</w:t>
+      </w:r>
+    </w:p>
+    <w:p>
+      <w:pPr>
         <w:jc w:val="both"/>
       </w:pPr>
       <w:r>
         <w:rPr>
+          <w:rFonts w:hint="eastAsia"/>
+        </w:rPr>
+        <w:t>For</w:t>
+      </w:r>
+      <w:r>
+        <w:t xml:space="preserve"> each of</w:t>
+      </w:r>
+      <w:r>
+        <w:rPr>
+          <w:rFonts w:hint="eastAsia"/>
+        </w:rPr>
+        <w:t xml:space="preserve"> the</w:t>
+      </w:r>
+      <w:r>
+        <w:t xml:space="preserve"> different size system queue, I designed the system to simulate over a range of </w:t>
+      </w:r>
+      <w:r>
+        <w:rPr>
+          <w:rFonts w:hint="eastAsia"/>
+        </w:rPr>
+        <w:t>ρ</w:t>
+      </w:r>
+      <w:r>
+        <w:t xml:space="preserve"> from 0</w:t>
+      </w:r>
+      <w:r>
+        <w:t>.4 to 2 with a step size of 0.1, then from 2 to &lt; 5 with a step size of 0.2, and from 5 to 10 with a step size of 0.4</w:t>
+      </w:r>
+      <w:r>
+        <w:t xml:space="preserve">. </w:t>
+      </w:r>
+      <w:r>
+        <w:t xml:space="preserve">Throughout the simulation, whether an arrival event happens and the queue is full, the simulator will drop the arrival packet and increment the packet loss counter. In the end of the </w:t>
+      </w:r>
+      <w:r>
+        <w:t xml:space="preserve">one simulation, the function will use the packet loss counter divide by the total number of arrival events that got generated to find the percentage of the packet loos. </w:t>
+      </w:r>
+    </w:p>
+    <w:p>
+      <w:pPr>
+        <w:jc w:val="both"/>
+      </w:pPr>
+    </w:p>
+    <w:p>
+      <w:pPr>
+        <w:jc w:val="both"/>
+      </w:pPr>
+      <w:r>
+        <w:rPr>
           <w:noProof/>
         </w:rPr>
-        <w:lastRenderedPageBreak/>
         <w:drawing>
           <wp:inline distT="0" distB="0" distL="0" distR="0" wp14:anchorId="39C6EDFE" wp14:editId="177E0C55">
             <wp:extent cx="5803900" cy="4457700"/>
@@ -13635,6 +13714,120 @@
       <w:pPr>
         <w:jc w:val="both"/>
       </w:pPr>
+      <w:r>
+        <w:t xml:space="preserve">From the simulation result, we can see that the relationship between the </w:t>
+      </w:r>
+      <w:r>
+        <w:t xml:space="preserve">percentage of packet loss </w:t>
+      </w:r>
+      <w:r>
+        <w:t xml:space="preserve">and the </w:t>
+      </w:r>
+      <w:r>
+        <w:rPr>
+          <w:rFonts w:hint="eastAsia"/>
+        </w:rPr>
+        <w:t>ρ</w:t>
+      </w:r>
+      <w:r>
+        <w:t xml:space="preserve"> value</w:t>
+      </w:r>
+      <w:r>
+        <w:t xml:space="preserve"> is consistent, when</w:t>
+      </w:r>
+      <w:r>
+        <w:rPr>
+          <w:rFonts w:hint="eastAsia"/>
+        </w:rPr>
+        <w:t xml:space="preserve"> </w:t>
+      </w:r>
+      <w:r>
+        <w:rPr>
+          <w:rFonts w:hint="eastAsia"/>
+        </w:rPr>
+        <w:t>ρ</w:t>
+      </w:r>
+      <w:r>
+        <w:t xml:space="preserve"> increases, </w:t>
+      </w:r>
+      <w:r>
+        <w:t xml:space="preserve">the </w:t>
+      </w:r>
+      <w:r>
+        <w:t>percentage of packet loss</w:t>
+      </w:r>
+      <w:r>
+        <w:t xml:space="preserve"> also increases to it. At the same time, we can see that as the queue size increases, </w:t>
+      </w:r>
+      <w:r>
+        <w:t>the percentage of packet loss</w:t>
+      </w:r>
+      <w:r>
+        <w:t xml:space="preserve"> is increases slowly for </w:t>
+      </w:r>
+      <w:r>
+        <w:rPr>
+          <w:rFonts w:hint="eastAsia"/>
+        </w:rPr>
+        <w:t>ρ</w:t>
+      </w:r>
+      <w:r>
+        <w:t xml:space="preserve"> smaller than 2 and reach to the same value as</w:t>
+      </w:r>
+      <w:r>
+        <w:rPr>
+          <w:rFonts w:hint="eastAsia"/>
+        </w:rPr>
+        <w:t xml:space="preserve"> </w:t>
+      </w:r>
+      <w:r>
+        <w:rPr>
+          <w:rFonts w:hint="eastAsia"/>
+        </w:rPr>
+        <w:t>ρ</w:t>
+      </w:r>
+      <w:r>
+        <w:t xml:space="preserve"> approaches 2</w:t>
+      </w:r>
+      <w:r>
+        <w:t xml:space="preserve">. This is what we expected to happen, because </w:t>
+      </w:r>
+      <w:r>
+        <w:rPr>
+          <w:rFonts w:hint="eastAsia"/>
+        </w:rPr>
+        <w:t>ρ</w:t>
+      </w:r>
+      <w:r>
+        <w:rPr>
+          <w:rFonts w:hint="eastAsia"/>
+        </w:rPr>
+        <w:t xml:space="preserve"> </w:t>
+      </w:r>
+      <w:r>
+        <w:t xml:space="preserve">= L λ/C and λ is the average number of packets generated per second, so there are more packet being generated in the same time period as </w:t>
+      </w:r>
+      <w:r>
+        <w:rPr>
+          <w:rFonts w:hint="eastAsia"/>
+        </w:rPr>
+        <w:t>ρ</w:t>
+      </w:r>
+      <w:r>
+        <w:rPr>
+          <w:rFonts w:hint="eastAsia"/>
+        </w:rPr>
+        <w:t xml:space="preserve"> increase, so the system have more packets to process, </w:t>
+      </w:r>
+      <w:r>
+        <w:t>when the queue is full all the extra packets will be dropped</w:t>
+      </w:r>
+      <w:r>
+        <w:rPr>
+          <w:rFonts w:hint="eastAsia"/>
+        </w:rPr>
+        <w:t xml:space="preserve">. </w:t>
+      </w:r>
     </w:p>
     <w:p>
       <w:pPr>
@@ -13646,9 +13839,9 @@
         </w:rPr>
         <w:lastRenderedPageBreak/>
         <w:drawing>
-          <wp:inline distT="0" distB="0" distL="0" distR="0" wp14:editId="33F0A9EE">
-            <wp:extent cx="4953000" cy="7172325"/>
-            <wp:effectExtent l="0" t="0" r="0" b="0"/>
+          <wp:inline distT="0" distB="0" distL="0" distR="0" wp14:editId="7ED07D49">
+            <wp:extent cx="6109335" cy="7172325"/>
+            <wp:effectExtent l="0" t="0" r="12065" b="0"/>
             <wp:docPr id="11" name="Picture 11"/>
             <wp:cNvGraphicFramePr>
               <a:graphicFrameLocks xmlns:a="http://schemas.openxmlformats.org/drawingml/2006/main" noChangeAspect="1"/>
@@ -13678,7 +13871,7 @@
                   <pic:spPr bwMode="auto">
                     <a:xfrm>
                       <a:off x="0" y="0"/>
-                      <a:ext cx="4953000" cy="7172325"/>
+                      <a:ext cx="6109335" cy="7172325"/>
                     </a:xfrm>
                     <a:prstGeom prst="rect">
                       <a:avLst/>
@@ -13695,6 +13888,1873 @@
         </w:drawing>
       </w:r>
     </w:p>
+    <w:p>
+      <w:pPr>
+        <w:jc w:val="both"/>
+      </w:pPr>
+    </w:p>
+    <w:p>
+      <w:pPr>
+        <w:shd w:val="clear" w:color="auto" w:fill="1E1E1E"/>
+        <w:spacing w:line="270" w:lineRule="atLeast"/>
+        <w:rPr>
+          <w:rFonts w:ascii="Menlo" w:eastAsia="Times New Roman" w:hAnsi="Menlo" w:cs="Menlo"/>
+          <w:color w:val="D4D4D4"/>
+          <w:sz w:val="18"/>
+          <w:szCs w:val="18"/>
+        </w:rPr>
+      </w:pPr>
+      <w:r>
+        <w:rPr>
+          <w:rFonts w:ascii="Menlo" w:eastAsia="Times New Roman" w:hAnsi="Menlo" w:cs="Menlo"/>
+          <w:color w:val="569CD6"/>
+          <w:sz w:val="18"/>
+          <w:szCs w:val="18"/>
+        </w:rPr>
+        <w:t>def</w:t>
+      </w:r>
+      <w:r>
+        <w:rPr>
+          <w:rFonts w:ascii="Menlo" w:eastAsia="Times New Roman" w:hAnsi="Menlo" w:cs="Menlo"/>
+          <w:color w:val="D4D4D4"/>
+          <w:sz w:val="18"/>
+          <w:szCs w:val="18"/>
+        </w:rPr>
+        <w:t xml:space="preserve"> </w:t>
+      </w:r>
+      <w:r>
+        <w:rPr>
+          <w:rFonts w:ascii="Menlo" w:eastAsia="Times New Roman" w:hAnsi="Menlo" w:cs="Menlo"/>
+          <w:color w:val="DCDCAA"/>
+          <w:sz w:val="18"/>
+          <w:szCs w:val="18"/>
+        </w:rPr>
+        <w:t>finiteBuffer</w:t>
+      </w:r>
+      <w:r>
+        <w:rPr>
+          <w:rFonts w:ascii="Menlo" w:eastAsia="Times New Roman" w:hAnsi="Menlo" w:cs="Menlo"/>
+          <w:color w:val="D4D4D4"/>
+          <w:sz w:val="18"/>
+          <w:szCs w:val="18"/>
+        </w:rPr>
+        <w:t>(</w:t>
+      </w:r>
+      <w:r>
+        <w:rPr>
+          <w:rFonts w:ascii="Menlo" w:eastAsia="Times New Roman" w:hAnsi="Menlo" w:cs="Menlo"/>
+          <w:color w:val="9CDCFE"/>
+          <w:sz w:val="18"/>
+          <w:szCs w:val="18"/>
+        </w:rPr>
+        <w:t>K</w:t>
+      </w:r>
+      <w:r>
+        <w:rPr>
+          <w:rFonts w:ascii="Menlo" w:eastAsia="Times New Roman" w:hAnsi="Menlo" w:cs="Menlo"/>
+          <w:color w:val="D4D4D4"/>
+          <w:sz w:val="18"/>
+          <w:szCs w:val="18"/>
+        </w:rPr>
+        <w:t>):</w:t>
+      </w:r>
+    </w:p>
+    <w:p>
+      <w:pPr>
+        <w:shd w:val="clear" w:color="auto" w:fill="1E1E1E"/>
+        <w:spacing w:line="270" w:lineRule="atLeast"/>
+        <w:rPr>
+          <w:rFonts w:ascii="Menlo" w:eastAsia="Times New Roman" w:hAnsi="Menlo" w:cs="Menlo"/>
+          <w:color w:val="D4D4D4"/>
+          <w:sz w:val="18"/>
+          <w:szCs w:val="18"/>
+        </w:rPr>
+      </w:pPr>
+      <w:r>
+        <w:rPr>
+          <w:rFonts w:ascii="Menlo" w:eastAsia="Times New Roman" w:hAnsi="Menlo" w:cs="Menlo"/>
+          <w:color w:val="D4D4D4"/>
+          <w:sz w:val="18"/>
+          <w:szCs w:val="18"/>
+        </w:rPr>
+        <w:t xml:space="preserve">    totalCSVResult = [[</w:t>
+      </w:r>
+      <w:r>
+        <w:rPr>
+          <w:rFonts w:ascii="Menlo" w:eastAsia="Times New Roman" w:hAnsi="Menlo" w:cs="Menlo"/>
+          <w:color w:val="CE9178"/>
+          <w:sz w:val="18"/>
+          <w:szCs w:val="18"/>
+        </w:rPr>
+        <w:t>'Average number of packets'</w:t>
+      </w:r>
+      <w:r>
+        <w:rPr>
+          <w:rFonts w:ascii="Menlo" w:eastAsia="Times New Roman" w:hAnsi="Menlo" w:cs="Menlo"/>
+          <w:color w:val="D4D4D4"/>
+          <w:sz w:val="18"/>
+          <w:szCs w:val="18"/>
+        </w:rPr>
+        <w:t>,</w:t>
+      </w:r>
+      <w:r>
+        <w:rPr>
+          <w:rFonts w:ascii="Menlo" w:eastAsia="Times New Roman" w:hAnsi="Menlo" w:cs="Menlo"/>
+          <w:color w:val="CE9178"/>
+          <w:sz w:val="18"/>
+          <w:szCs w:val="18"/>
+        </w:rPr>
+        <w:t>'The percentage of packet loss'</w:t>
+      </w:r>
+      <w:r>
+        <w:rPr>
+          <w:rFonts w:ascii="Menlo" w:eastAsia="Times New Roman" w:hAnsi="Menlo" w:cs="Menlo"/>
+          <w:color w:val="D4D4D4"/>
+          <w:sz w:val="18"/>
+          <w:szCs w:val="18"/>
+        </w:rPr>
+        <w:t>,</w:t>
+      </w:r>
+      <w:r>
+        <w:rPr>
+          <w:rFonts w:ascii="Menlo" w:eastAsia="Times New Roman" w:hAnsi="Menlo" w:cs="Menlo"/>
+          <w:color w:val="CE9178"/>
+          <w:sz w:val="18"/>
+          <w:szCs w:val="18"/>
+        </w:rPr>
+        <w:t>'Ro value'</w:t>
+      </w:r>
+      <w:r>
+        <w:rPr>
+          <w:rFonts w:ascii="Menlo" w:eastAsia="Times New Roman" w:hAnsi="Menlo" w:cs="Menlo"/>
+          <w:color w:val="D4D4D4"/>
+          <w:sz w:val="18"/>
+          <w:szCs w:val="18"/>
+        </w:rPr>
+        <w:t>]]</w:t>
+      </w:r>
+    </w:p>
+    <w:p>
+      <w:pPr>
+        <w:shd w:val="clear" w:color="auto" w:fill="1E1E1E"/>
+        <w:spacing w:line="270" w:lineRule="atLeast"/>
+        <w:rPr>
+          <w:rFonts w:ascii="Menlo" w:eastAsia="Times New Roman" w:hAnsi="Menlo" w:cs="Menlo"/>
+          <w:color w:val="D4D4D4"/>
+          <w:sz w:val="18"/>
+          <w:szCs w:val="18"/>
+        </w:rPr>
+      </w:pPr>
+      <w:r>
+        <w:rPr>
+          <w:rFonts w:ascii="Menlo" w:eastAsia="Times New Roman" w:hAnsi="Menlo" w:cs="Menlo"/>
+          <w:color w:val="D4D4D4"/>
+          <w:sz w:val="18"/>
+          <w:szCs w:val="18"/>
+        </w:rPr>
+        <w:t xml:space="preserve">    </w:t>
+      </w:r>
+      <w:r>
+        <w:rPr>
+          <w:rFonts w:ascii="Menlo" w:eastAsia="Times New Roman" w:hAnsi="Menlo" w:cs="Menlo"/>
+          <w:color w:val="C586C0"/>
+          <w:sz w:val="18"/>
+          <w:szCs w:val="18"/>
+        </w:rPr>
+        <w:t>for</w:t>
+      </w:r>
+      <w:r>
+        <w:rPr>
+          <w:rFonts w:ascii="Menlo" w:eastAsia="Times New Roman" w:hAnsi="Menlo" w:cs="Menlo"/>
+          <w:color w:val="D4D4D4"/>
+          <w:sz w:val="18"/>
+          <w:szCs w:val="18"/>
+        </w:rPr>
+        <w:t xml:space="preserve"> k </w:t>
+      </w:r>
+      <w:r>
+        <w:rPr>
+          <w:rFonts w:ascii="Menlo" w:eastAsia="Times New Roman" w:hAnsi="Menlo" w:cs="Menlo"/>
+          <w:color w:val="569CD6"/>
+          <w:sz w:val="18"/>
+          <w:szCs w:val="18"/>
+        </w:rPr>
+        <w:t>in</w:t>
+      </w:r>
+      <w:r>
+        <w:rPr>
+          <w:rFonts w:ascii="Menlo" w:eastAsia="Times New Roman" w:hAnsi="Menlo" w:cs="Menlo"/>
+          <w:color w:val="D4D4D4"/>
+          <w:sz w:val="18"/>
+          <w:szCs w:val="18"/>
+        </w:rPr>
+        <w:t xml:space="preserve"> K:</w:t>
+      </w:r>
+    </w:p>
+    <w:p>
+      <w:pPr>
+        <w:shd w:val="clear" w:color="auto" w:fill="1E1E1E"/>
+        <w:spacing w:line="270" w:lineRule="atLeast"/>
+        <w:rPr>
+          <w:rFonts w:ascii="Menlo" w:eastAsia="Times New Roman" w:hAnsi="Menlo" w:cs="Menlo"/>
+          <w:color w:val="D4D4D4"/>
+          <w:sz w:val="18"/>
+          <w:szCs w:val="18"/>
+        </w:rPr>
+      </w:pPr>
+      <w:r>
+        <w:rPr>
+          <w:rFonts w:ascii="Menlo" w:eastAsia="Times New Roman" w:hAnsi="Menlo" w:cs="Menlo"/>
+          <w:color w:val="D4D4D4"/>
+          <w:sz w:val="18"/>
+          <w:szCs w:val="18"/>
+        </w:rPr>
+        <w:t xml:space="preserve">        </w:t>
+      </w:r>
+      <w:r>
+        <w:rPr>
+          <w:rFonts w:ascii="Menlo" w:eastAsia="Times New Roman" w:hAnsi="Menlo" w:cs="Menlo"/>
+          <w:color w:val="C586C0"/>
+          <w:sz w:val="18"/>
+          <w:szCs w:val="18"/>
+        </w:rPr>
+        <w:t>for</w:t>
+      </w:r>
+      <w:r>
+        <w:rPr>
+          <w:rFonts w:ascii="Menlo" w:eastAsia="Times New Roman" w:hAnsi="Menlo" w:cs="Menlo"/>
+          <w:color w:val="D4D4D4"/>
+          <w:sz w:val="18"/>
+          <w:szCs w:val="18"/>
+        </w:rPr>
+        <w:t xml:space="preserve"> r </w:t>
+      </w:r>
+      <w:r>
+        <w:rPr>
+          <w:rFonts w:ascii="Menlo" w:eastAsia="Times New Roman" w:hAnsi="Menlo" w:cs="Menlo"/>
+          <w:color w:val="569CD6"/>
+          <w:sz w:val="18"/>
+          <w:szCs w:val="18"/>
+        </w:rPr>
+        <w:t>in</w:t>
+      </w:r>
+      <w:r>
+        <w:rPr>
+          <w:rFonts w:ascii="Menlo" w:eastAsia="Times New Roman" w:hAnsi="Menlo" w:cs="Menlo"/>
+          <w:color w:val="D4D4D4"/>
+          <w:sz w:val="18"/>
+          <w:szCs w:val="18"/>
+        </w:rPr>
+        <w:t xml:space="preserve"> RFinal:</w:t>
+      </w:r>
+    </w:p>
+    <w:p>
+      <w:pPr>
+        <w:shd w:val="clear" w:color="auto" w:fill="1E1E1E"/>
+        <w:spacing w:line="270" w:lineRule="atLeast"/>
+        <w:rPr>
+          <w:rFonts w:ascii="Menlo" w:eastAsia="Times New Roman" w:hAnsi="Menlo" w:cs="Menlo"/>
+          <w:color w:val="D4D4D4"/>
+          <w:sz w:val="18"/>
+          <w:szCs w:val="18"/>
+        </w:rPr>
+      </w:pPr>
+      <w:r>
+        <w:rPr>
+          <w:rFonts w:ascii="Menlo" w:eastAsia="Times New Roman" w:hAnsi="Menlo" w:cs="Menlo"/>
+          <w:color w:val="D4D4D4"/>
+          <w:sz w:val="18"/>
+          <w:szCs w:val="18"/>
+        </w:rPr>
+        <w:lastRenderedPageBreak/>
+        <w:t xml:space="preserve">            la = calculateLambda(r)</w:t>
+      </w:r>
+    </w:p>
+    <w:p>
+      <w:pPr>
+        <w:shd w:val="clear" w:color="auto" w:fill="1E1E1E"/>
+        <w:spacing w:line="270" w:lineRule="atLeast"/>
+        <w:rPr>
+          <w:rFonts w:ascii="Menlo" w:eastAsia="Times New Roman" w:hAnsi="Menlo" w:cs="Menlo"/>
+          <w:color w:val="D4D4D4"/>
+          <w:sz w:val="18"/>
+          <w:szCs w:val="18"/>
+        </w:rPr>
+      </w:pPr>
+      <w:r>
+        <w:rPr>
+          <w:rFonts w:ascii="Menlo" w:eastAsia="Times New Roman" w:hAnsi="Menlo" w:cs="Menlo"/>
+          <w:color w:val="D4D4D4"/>
+          <w:sz w:val="18"/>
+          <w:szCs w:val="18"/>
+        </w:rPr>
+        <w:t xml:space="preserve">            checkMeanVariance(la)</w:t>
+      </w:r>
+    </w:p>
+    <w:p>
+      <w:pPr>
+        <w:shd w:val="clear" w:color="auto" w:fill="1E1E1E"/>
+        <w:spacing w:line="270" w:lineRule="atLeast"/>
+        <w:rPr>
+          <w:rFonts w:ascii="Menlo" w:eastAsia="Times New Roman" w:hAnsi="Menlo" w:cs="Menlo"/>
+          <w:color w:val="D4D4D4"/>
+          <w:sz w:val="18"/>
+          <w:szCs w:val="18"/>
+        </w:rPr>
+      </w:pPr>
+      <w:r>
+        <w:rPr>
+          <w:rFonts w:ascii="Menlo" w:eastAsia="Times New Roman" w:hAnsi="Menlo" w:cs="Menlo"/>
+          <w:color w:val="D4D4D4"/>
+          <w:sz w:val="18"/>
+          <w:szCs w:val="18"/>
+        </w:rPr>
+        <w:t xml:space="preserve">            </w:t>
+      </w:r>
+      <w:r>
+        <w:rPr>
+          <w:rFonts w:ascii="Menlo" w:eastAsia="Times New Roman" w:hAnsi="Menlo" w:cs="Menlo"/>
+          <w:color w:val="569CD6"/>
+          <w:sz w:val="18"/>
+          <w:szCs w:val="18"/>
+        </w:rPr>
+        <w:t>print</w:t>
+      </w:r>
+      <w:r>
+        <w:rPr>
+          <w:rFonts w:ascii="Menlo" w:eastAsia="Times New Roman" w:hAnsi="Menlo" w:cs="Menlo"/>
+          <w:color w:val="D4D4D4"/>
+          <w:sz w:val="18"/>
+          <w:szCs w:val="18"/>
+        </w:rPr>
+        <w:t>(la)</w:t>
+      </w:r>
+    </w:p>
+    <w:p>
+      <w:pPr>
+        <w:shd w:val="clear" w:color="auto" w:fill="1E1E1E"/>
+        <w:spacing w:line="270" w:lineRule="atLeast"/>
+        <w:rPr>
+          <w:rFonts w:ascii="Menlo" w:eastAsia="Times New Roman" w:hAnsi="Menlo" w:cs="Menlo"/>
+          <w:color w:val="D4D4D4"/>
+          <w:sz w:val="18"/>
+          <w:szCs w:val="18"/>
+        </w:rPr>
+      </w:pPr>
+      <w:r>
+        <w:rPr>
+          <w:rFonts w:ascii="Menlo" w:eastAsia="Times New Roman" w:hAnsi="Menlo" w:cs="Menlo"/>
+          <w:color w:val="D4D4D4"/>
+          <w:sz w:val="18"/>
+          <w:szCs w:val="18"/>
+        </w:rPr>
+        <w:t xml:space="preserve">            packetsList = generatePacketListLimitK(</w:t>
+      </w:r>
+      <w:r>
+        <w:rPr>
+          <w:rFonts w:ascii="Menlo" w:eastAsia="Times New Roman" w:hAnsi="Menlo" w:cs="Menlo"/>
+          <w:color w:val="B5CEA8"/>
+          <w:sz w:val="18"/>
+          <w:szCs w:val="18"/>
+        </w:rPr>
+        <w:t>10000</w:t>
+      </w:r>
+      <w:r>
+        <w:rPr>
+          <w:rFonts w:ascii="Menlo" w:eastAsia="Times New Roman" w:hAnsi="Menlo" w:cs="Menlo"/>
+          <w:color w:val="D4D4D4"/>
+          <w:sz w:val="18"/>
+          <w:szCs w:val="18"/>
+        </w:rPr>
+        <w:t>,la)</w:t>
+      </w:r>
+    </w:p>
+    <w:p>
+      <w:pPr>
+        <w:shd w:val="clear" w:color="auto" w:fill="1E1E1E"/>
+        <w:spacing w:line="270" w:lineRule="atLeast"/>
+        <w:rPr>
+          <w:rFonts w:ascii="Menlo" w:eastAsia="Times New Roman" w:hAnsi="Menlo" w:cs="Menlo"/>
+          <w:color w:val="D4D4D4"/>
+          <w:sz w:val="18"/>
+          <w:szCs w:val="18"/>
+        </w:rPr>
+      </w:pPr>
+      <w:r>
+        <w:rPr>
+          <w:rFonts w:ascii="Menlo" w:eastAsia="Times New Roman" w:hAnsi="Menlo" w:cs="Menlo"/>
+          <w:color w:val="D4D4D4"/>
+          <w:sz w:val="18"/>
+          <w:szCs w:val="18"/>
+        </w:rPr>
+        <w:t xml:space="preserve">            packetListSize = </w:t>
+      </w:r>
+      <w:r>
+        <w:rPr>
+          <w:rFonts w:ascii="Menlo" w:eastAsia="Times New Roman" w:hAnsi="Menlo" w:cs="Menlo"/>
+          <w:color w:val="DCDCAA"/>
+          <w:sz w:val="18"/>
+          <w:szCs w:val="18"/>
+        </w:rPr>
+        <w:t>len</w:t>
+      </w:r>
+      <w:r>
+        <w:rPr>
+          <w:rFonts w:ascii="Menlo" w:eastAsia="Times New Roman" w:hAnsi="Menlo" w:cs="Menlo"/>
+          <w:color w:val="D4D4D4"/>
+          <w:sz w:val="18"/>
+          <w:szCs w:val="18"/>
+        </w:rPr>
+        <w:t>(packetsList)*</w:t>
+      </w:r>
+      <w:r>
+        <w:rPr>
+          <w:rFonts w:ascii="Menlo" w:eastAsia="Times New Roman" w:hAnsi="Menlo" w:cs="Menlo"/>
+          <w:color w:val="B5CEA8"/>
+          <w:sz w:val="18"/>
+          <w:szCs w:val="18"/>
+        </w:rPr>
+        <w:t>1.0</w:t>
+      </w:r>
+    </w:p>
+    <w:p>
+      <w:pPr>
+        <w:shd w:val="clear" w:color="auto" w:fill="1E1E1E"/>
+        <w:spacing w:line="270" w:lineRule="atLeast"/>
+        <w:rPr>
+          <w:rFonts w:ascii="Menlo" w:eastAsia="Times New Roman" w:hAnsi="Menlo" w:cs="Menlo"/>
+          <w:color w:val="D4D4D4"/>
+          <w:sz w:val="18"/>
+          <w:szCs w:val="18"/>
+        </w:rPr>
+      </w:pPr>
+      <w:r>
+        <w:rPr>
+          <w:rFonts w:ascii="Menlo" w:eastAsia="Times New Roman" w:hAnsi="Menlo" w:cs="Menlo"/>
+          <w:color w:val="D4D4D4"/>
+          <w:sz w:val="18"/>
+          <w:szCs w:val="18"/>
+        </w:rPr>
+        <w:t xml:space="preserve">            observerList = generateObserverList(</w:t>
+      </w:r>
+      <w:r>
+        <w:rPr>
+          <w:rFonts w:ascii="Menlo" w:eastAsia="Times New Roman" w:hAnsi="Menlo" w:cs="Menlo"/>
+          <w:color w:val="B5CEA8"/>
+          <w:sz w:val="18"/>
+          <w:szCs w:val="18"/>
+        </w:rPr>
+        <w:t>10000</w:t>
+      </w:r>
+      <w:r>
+        <w:rPr>
+          <w:rFonts w:ascii="Menlo" w:eastAsia="Times New Roman" w:hAnsi="Menlo" w:cs="Menlo"/>
+          <w:color w:val="D4D4D4"/>
+          <w:sz w:val="18"/>
+          <w:szCs w:val="18"/>
+        </w:rPr>
+        <w:t>,la*</w:t>
+      </w:r>
+      <w:r>
+        <w:rPr>
+          <w:rFonts w:ascii="Menlo" w:eastAsia="Times New Roman" w:hAnsi="Menlo" w:cs="Menlo"/>
+          <w:color w:val="B5CEA8"/>
+          <w:sz w:val="18"/>
+          <w:szCs w:val="18"/>
+        </w:rPr>
+        <w:t>2</w:t>
+      </w:r>
+      <w:r>
+        <w:rPr>
+          <w:rFonts w:ascii="Menlo" w:eastAsia="Times New Roman" w:hAnsi="Menlo" w:cs="Menlo"/>
+          <w:color w:val="D4D4D4"/>
+          <w:sz w:val="18"/>
+          <w:szCs w:val="18"/>
+        </w:rPr>
+        <w:t>)</w:t>
+      </w:r>
+    </w:p>
+    <w:p>
+      <w:pPr>
+        <w:shd w:val="clear" w:color="auto" w:fill="1E1E1E"/>
+        <w:spacing w:line="270" w:lineRule="atLeast"/>
+        <w:rPr>
+          <w:rFonts w:ascii="Menlo" w:eastAsia="Times New Roman" w:hAnsi="Menlo" w:cs="Menlo"/>
+          <w:color w:val="D4D4D4"/>
+          <w:sz w:val="18"/>
+          <w:szCs w:val="18"/>
+        </w:rPr>
+      </w:pPr>
+      <w:r>
+        <w:rPr>
+          <w:rFonts w:ascii="Menlo" w:eastAsia="Times New Roman" w:hAnsi="Menlo" w:cs="Menlo"/>
+          <w:color w:val="D4D4D4"/>
+          <w:sz w:val="18"/>
+          <w:szCs w:val="18"/>
+        </w:rPr>
+        <w:t xml:space="preserve">            </w:t>
+      </w:r>
+      <w:r>
+        <w:rPr>
+          <w:rFonts w:ascii="Menlo" w:eastAsia="Times New Roman" w:hAnsi="Menlo" w:cs="Menlo"/>
+          <w:color w:val="569CD6"/>
+          <w:sz w:val="18"/>
+          <w:szCs w:val="18"/>
+        </w:rPr>
+        <w:t>print</w:t>
+      </w:r>
+      <w:r>
+        <w:rPr>
+          <w:rFonts w:ascii="Menlo" w:eastAsia="Times New Roman" w:hAnsi="Menlo" w:cs="Menlo"/>
+          <w:color w:val="D4D4D4"/>
+          <w:sz w:val="18"/>
+          <w:szCs w:val="18"/>
+        </w:rPr>
+        <w:t>(</w:t>
+      </w:r>
+      <w:r>
+        <w:rPr>
+          <w:rFonts w:ascii="Menlo" w:eastAsia="Times New Roman" w:hAnsi="Menlo" w:cs="Menlo"/>
+          <w:color w:val="CE9178"/>
+          <w:sz w:val="18"/>
+          <w:szCs w:val="18"/>
+        </w:rPr>
+        <w:t>"starting"</w:t>
+      </w:r>
+      <w:r>
+        <w:rPr>
+          <w:rFonts w:ascii="Menlo" w:eastAsia="Times New Roman" w:hAnsi="Menlo" w:cs="Menlo"/>
+          <w:color w:val="D4D4D4"/>
+          <w:sz w:val="18"/>
+          <w:szCs w:val="18"/>
+        </w:rPr>
+        <w:t>)</w:t>
+      </w:r>
+    </w:p>
+    <w:p>
+      <w:pPr>
+        <w:shd w:val="clear" w:color="auto" w:fill="1E1E1E"/>
+        <w:spacing w:line="270" w:lineRule="atLeast"/>
+        <w:rPr>
+          <w:rFonts w:ascii="Menlo" w:eastAsia="Times New Roman" w:hAnsi="Menlo" w:cs="Menlo"/>
+          <w:color w:val="D4D4D4"/>
+          <w:sz w:val="18"/>
+          <w:szCs w:val="18"/>
+        </w:rPr>
+      </w:pPr>
+      <w:r>
+        <w:rPr>
+          <w:rFonts w:ascii="Menlo" w:eastAsia="Times New Roman" w:hAnsi="Menlo" w:cs="Menlo"/>
+          <w:color w:val="D4D4D4"/>
+          <w:sz w:val="18"/>
+          <w:szCs w:val="18"/>
+        </w:rPr>
+        <w:t xml:space="preserve">            eventList = createDESK(packetsList,observerList)</w:t>
+      </w:r>
+    </w:p>
+    <w:p>
+      <w:pPr>
+        <w:shd w:val="clear" w:color="auto" w:fill="1E1E1E"/>
+        <w:spacing w:line="270" w:lineRule="atLeast"/>
+        <w:rPr>
+          <w:rFonts w:ascii="Menlo" w:eastAsia="Times New Roman" w:hAnsi="Menlo" w:cs="Menlo"/>
+          <w:color w:val="D4D4D4"/>
+          <w:sz w:val="18"/>
+          <w:szCs w:val="18"/>
+        </w:rPr>
+      </w:pPr>
+      <w:r>
+        <w:rPr>
+          <w:rFonts w:ascii="Menlo" w:eastAsia="Times New Roman" w:hAnsi="Menlo" w:cs="Menlo"/>
+          <w:color w:val="D4D4D4"/>
+          <w:sz w:val="18"/>
+          <w:szCs w:val="18"/>
+        </w:rPr>
+        <w:t xml:space="preserve">            </w:t>
+      </w:r>
+      <w:r>
+        <w:rPr>
+          <w:rFonts w:ascii="Menlo" w:eastAsia="Times New Roman" w:hAnsi="Menlo" w:cs="Menlo"/>
+          <w:color w:val="569CD6"/>
+          <w:sz w:val="18"/>
+          <w:szCs w:val="18"/>
+        </w:rPr>
+        <w:t>print</w:t>
+      </w:r>
+      <w:r>
+        <w:rPr>
+          <w:rFonts w:ascii="Menlo" w:eastAsia="Times New Roman" w:hAnsi="Menlo" w:cs="Menlo"/>
+          <w:color w:val="D4D4D4"/>
+          <w:sz w:val="18"/>
+          <w:szCs w:val="18"/>
+        </w:rPr>
+        <w:t>(</w:t>
+      </w:r>
+      <w:r>
+        <w:rPr>
+          <w:rFonts w:ascii="Menlo" w:eastAsia="Times New Roman" w:hAnsi="Menlo" w:cs="Menlo"/>
+          <w:color w:val="CE9178"/>
+          <w:sz w:val="18"/>
+          <w:szCs w:val="18"/>
+        </w:rPr>
+        <w:t>"sorting"</w:t>
+      </w:r>
+      <w:r>
+        <w:rPr>
+          <w:rFonts w:ascii="Menlo" w:eastAsia="Times New Roman" w:hAnsi="Menlo" w:cs="Menlo"/>
+          <w:color w:val="D4D4D4"/>
+          <w:sz w:val="18"/>
+          <w:szCs w:val="18"/>
+        </w:rPr>
+        <w:t>)</w:t>
+      </w:r>
+    </w:p>
+    <w:p>
+      <w:pPr>
+        <w:shd w:val="clear" w:color="auto" w:fill="1E1E1E"/>
+        <w:spacing w:line="270" w:lineRule="atLeast"/>
+        <w:rPr>
+          <w:rFonts w:ascii="Menlo" w:eastAsia="Times New Roman" w:hAnsi="Menlo" w:cs="Menlo"/>
+          <w:color w:val="D4D4D4"/>
+          <w:sz w:val="18"/>
+          <w:szCs w:val="18"/>
+        </w:rPr>
+      </w:pPr>
+      <w:r>
+        <w:rPr>
+          <w:rFonts w:ascii="Menlo" w:eastAsia="Times New Roman" w:hAnsi="Menlo" w:cs="Menlo"/>
+          <w:color w:val="D4D4D4"/>
+          <w:sz w:val="18"/>
+          <w:szCs w:val="18"/>
+        </w:rPr>
+        <w:t xml:space="preserve">            eventList = mergeSort(eventList)</w:t>
+      </w:r>
+    </w:p>
+    <w:p>
+      <w:pPr>
+        <w:shd w:val="clear" w:color="auto" w:fill="1E1E1E"/>
+        <w:spacing w:line="270" w:lineRule="atLeast"/>
+        <w:rPr>
+          <w:rFonts w:ascii="Menlo" w:eastAsia="Times New Roman" w:hAnsi="Menlo" w:cs="Menlo"/>
+          <w:color w:val="D4D4D4"/>
+          <w:sz w:val="18"/>
+          <w:szCs w:val="18"/>
+        </w:rPr>
+      </w:pPr>
+      <w:r>
+        <w:rPr>
+          <w:rFonts w:ascii="Menlo" w:eastAsia="Times New Roman" w:hAnsi="Menlo" w:cs="Menlo"/>
+          <w:color w:val="D4D4D4"/>
+          <w:sz w:val="18"/>
+          <w:szCs w:val="18"/>
+        </w:rPr>
+        <w:t xml:space="preserve">            result = eventHandlerLimitK(eventList,k)</w:t>
+      </w:r>
+    </w:p>
+    <w:p>
+      <w:pPr>
+        <w:shd w:val="clear" w:color="auto" w:fill="1E1E1E"/>
+        <w:spacing w:line="270" w:lineRule="atLeast"/>
+        <w:rPr>
+          <w:rFonts w:ascii="Menlo" w:eastAsia="Times New Roman" w:hAnsi="Menlo" w:cs="Menlo"/>
+          <w:color w:val="D4D4D4"/>
+          <w:sz w:val="18"/>
+          <w:szCs w:val="18"/>
+        </w:rPr>
+      </w:pPr>
+      <w:r>
+        <w:rPr>
+          <w:rFonts w:ascii="Menlo" w:eastAsia="Times New Roman" w:hAnsi="Menlo" w:cs="Menlo"/>
+          <w:color w:val="D4D4D4"/>
+          <w:sz w:val="18"/>
+          <w:szCs w:val="18"/>
+        </w:rPr>
+        <w:t xml:space="preserve">            E = </w:t>
+      </w:r>
+      <w:r>
+        <w:rPr>
+          <w:rFonts w:ascii="Menlo" w:eastAsia="Times New Roman" w:hAnsi="Menlo" w:cs="Menlo"/>
+          <w:color w:val="4EC9B0"/>
+          <w:sz w:val="18"/>
+          <w:szCs w:val="18"/>
+        </w:rPr>
+        <w:t>float</w:t>
+      </w:r>
+      <w:r>
+        <w:rPr>
+          <w:rFonts w:ascii="Menlo" w:eastAsia="Times New Roman" w:hAnsi="Menlo" w:cs="Menlo"/>
+          <w:color w:val="D4D4D4"/>
+          <w:sz w:val="18"/>
+          <w:szCs w:val="18"/>
+        </w:rPr>
+        <w:t>(</w:t>
+      </w:r>
+      <w:r>
+        <w:rPr>
+          <w:rFonts w:ascii="Menlo" w:eastAsia="Times New Roman" w:hAnsi="Menlo" w:cs="Menlo"/>
+          <w:color w:val="DCDCAA"/>
+          <w:sz w:val="18"/>
+          <w:szCs w:val="18"/>
+        </w:rPr>
+        <w:t>sum</w:t>
+      </w:r>
+      <w:r>
+        <w:rPr>
+          <w:rFonts w:ascii="Menlo" w:eastAsia="Times New Roman" w:hAnsi="Menlo" w:cs="Menlo"/>
+          <w:color w:val="D4D4D4"/>
+          <w:sz w:val="18"/>
+          <w:szCs w:val="18"/>
+        </w:rPr>
+        <w:t>(result[</w:t>
+      </w:r>
+      <w:r>
+        <w:rPr>
+          <w:rFonts w:ascii="Menlo" w:eastAsia="Times New Roman" w:hAnsi="Menlo" w:cs="Menlo"/>
+          <w:color w:val="B5CEA8"/>
+          <w:sz w:val="18"/>
+          <w:szCs w:val="18"/>
+        </w:rPr>
+        <w:t>5</w:t>
+      </w:r>
+      <w:r>
+        <w:rPr>
+          <w:rFonts w:ascii="Menlo" w:eastAsia="Times New Roman" w:hAnsi="Menlo" w:cs="Menlo"/>
+          <w:color w:val="D4D4D4"/>
+          <w:sz w:val="18"/>
+          <w:szCs w:val="18"/>
+        </w:rPr>
+        <w:t>]))</w:t>
+      </w:r>
+    </w:p>
+    <w:p>
+      <w:pPr>
+        <w:shd w:val="clear" w:color="auto" w:fill="1E1E1E"/>
+        <w:spacing w:line="270" w:lineRule="atLeast"/>
+        <w:rPr>
+          <w:rFonts w:ascii="Menlo" w:eastAsia="Times New Roman" w:hAnsi="Menlo" w:cs="Menlo"/>
+          <w:color w:val="D4D4D4"/>
+          <w:sz w:val="18"/>
+          <w:szCs w:val="18"/>
+        </w:rPr>
+      </w:pPr>
+      <w:r>
+        <w:rPr>
+          <w:rFonts w:ascii="Menlo" w:eastAsia="Times New Roman" w:hAnsi="Menlo" w:cs="Menlo"/>
+          <w:color w:val="D4D4D4"/>
+          <w:sz w:val="18"/>
+          <w:szCs w:val="18"/>
+        </w:rPr>
+        <w:t xml:space="preserve">            L = </w:t>
+      </w:r>
+      <w:r>
+        <w:rPr>
+          <w:rFonts w:ascii="Menlo" w:eastAsia="Times New Roman" w:hAnsi="Menlo" w:cs="Menlo"/>
+          <w:color w:val="4EC9B0"/>
+          <w:sz w:val="18"/>
+          <w:szCs w:val="18"/>
+        </w:rPr>
+        <w:t>float</w:t>
+      </w:r>
+      <w:r>
+        <w:rPr>
+          <w:rFonts w:ascii="Menlo" w:eastAsia="Times New Roman" w:hAnsi="Menlo" w:cs="Menlo"/>
+          <w:color w:val="D4D4D4"/>
+          <w:sz w:val="18"/>
+          <w:szCs w:val="18"/>
+        </w:rPr>
+        <w:t>(</w:t>
+      </w:r>
+      <w:r>
+        <w:rPr>
+          <w:rFonts w:ascii="Menlo" w:eastAsia="Times New Roman" w:hAnsi="Menlo" w:cs="Menlo"/>
+          <w:color w:val="DCDCAA"/>
+          <w:sz w:val="18"/>
+          <w:szCs w:val="18"/>
+        </w:rPr>
+        <w:t>len</w:t>
+      </w:r>
+      <w:r>
+        <w:rPr>
+          <w:rFonts w:ascii="Menlo" w:eastAsia="Times New Roman" w:hAnsi="Menlo" w:cs="Menlo"/>
+          <w:color w:val="D4D4D4"/>
+          <w:sz w:val="18"/>
+          <w:szCs w:val="18"/>
+        </w:rPr>
+        <w:t>(result[</w:t>
+      </w:r>
+      <w:r>
+        <w:rPr>
+          <w:rFonts w:ascii="Menlo" w:eastAsia="Times New Roman" w:hAnsi="Menlo" w:cs="Menlo"/>
+          <w:color w:val="B5CEA8"/>
+          <w:sz w:val="18"/>
+          <w:szCs w:val="18"/>
+        </w:rPr>
+        <w:t>5</w:t>
+      </w:r>
+      <w:r>
+        <w:rPr>
+          <w:rFonts w:ascii="Menlo" w:eastAsia="Times New Roman" w:hAnsi="Menlo" w:cs="Menlo"/>
+          <w:color w:val="D4D4D4"/>
+          <w:sz w:val="18"/>
+          <w:szCs w:val="18"/>
+        </w:rPr>
+        <w:t>]))</w:t>
+      </w:r>
+    </w:p>
+    <w:p>
+      <w:pPr>
+        <w:shd w:val="clear" w:color="auto" w:fill="1E1E1E"/>
+        <w:spacing w:line="270" w:lineRule="atLeast"/>
+        <w:rPr>
+          <w:rFonts w:ascii="Menlo" w:eastAsia="Times New Roman" w:hAnsi="Menlo" w:cs="Menlo"/>
+          <w:color w:val="D4D4D4"/>
+          <w:sz w:val="18"/>
+          <w:szCs w:val="18"/>
+        </w:rPr>
+      </w:pPr>
+      <w:r>
+        <w:rPr>
+          <w:rFonts w:ascii="Menlo" w:eastAsia="Times New Roman" w:hAnsi="Menlo" w:cs="Menlo"/>
+          <w:color w:val="D4D4D4"/>
+          <w:sz w:val="18"/>
+          <w:szCs w:val="18"/>
+        </w:rPr>
+        <w:t xml:space="preserve">            </w:t>
+      </w:r>
+      <w:r>
+        <w:rPr>
+          <w:rFonts w:ascii="Menlo" w:eastAsia="Times New Roman" w:hAnsi="Menlo" w:cs="Menlo"/>
+          <w:color w:val="569CD6"/>
+          <w:sz w:val="18"/>
+          <w:szCs w:val="18"/>
+        </w:rPr>
+        <w:t>print</w:t>
+      </w:r>
+      <w:r>
+        <w:rPr>
+          <w:rFonts w:ascii="Menlo" w:eastAsia="Times New Roman" w:hAnsi="Menlo" w:cs="Menlo"/>
+          <w:color w:val="D4D4D4"/>
+          <w:sz w:val="18"/>
+          <w:szCs w:val="18"/>
+        </w:rPr>
+        <w:t>(</w:t>
+      </w:r>
+      <w:r>
+        <w:rPr>
+          <w:rFonts w:ascii="Menlo" w:eastAsia="Times New Roman" w:hAnsi="Menlo" w:cs="Menlo"/>
+          <w:color w:val="DCDCAA"/>
+          <w:sz w:val="18"/>
+          <w:szCs w:val="18"/>
+        </w:rPr>
+        <w:t>sum</w:t>
+      </w:r>
+      <w:r>
+        <w:rPr>
+          <w:rFonts w:ascii="Menlo" w:eastAsia="Times New Roman" w:hAnsi="Menlo" w:cs="Menlo"/>
+          <w:color w:val="D4D4D4"/>
+          <w:sz w:val="18"/>
+          <w:szCs w:val="18"/>
+        </w:rPr>
+        <w:t>(result[</w:t>
+      </w:r>
+      <w:r>
+        <w:rPr>
+          <w:rFonts w:ascii="Menlo" w:eastAsia="Times New Roman" w:hAnsi="Menlo" w:cs="Menlo"/>
+          <w:color w:val="B5CEA8"/>
+          <w:sz w:val="18"/>
+          <w:szCs w:val="18"/>
+        </w:rPr>
+        <w:t>5</w:t>
+      </w:r>
+      <w:r>
+        <w:rPr>
+          <w:rFonts w:ascii="Menlo" w:eastAsia="Times New Roman" w:hAnsi="Menlo" w:cs="Menlo"/>
+          <w:color w:val="D4D4D4"/>
+          <w:sz w:val="18"/>
+          <w:szCs w:val="18"/>
+        </w:rPr>
+        <w:t>]))</w:t>
+      </w:r>
+    </w:p>
+    <w:p>
+      <w:pPr>
+        <w:shd w:val="clear" w:color="auto" w:fill="1E1E1E"/>
+        <w:spacing w:line="270" w:lineRule="atLeast"/>
+        <w:rPr>
+          <w:rFonts w:ascii="Menlo" w:eastAsia="Times New Roman" w:hAnsi="Menlo" w:cs="Menlo"/>
+          <w:color w:val="D4D4D4"/>
+          <w:sz w:val="18"/>
+          <w:szCs w:val="18"/>
+        </w:rPr>
+      </w:pPr>
+      <w:r>
+        <w:rPr>
+          <w:rFonts w:ascii="Menlo" w:eastAsia="Times New Roman" w:hAnsi="Menlo" w:cs="Menlo"/>
+          <w:color w:val="D4D4D4"/>
+          <w:sz w:val="18"/>
+          <w:szCs w:val="18"/>
+        </w:rPr>
+        <w:t xml:space="preserve">            meanOfPacket = E/L</w:t>
+      </w:r>
+    </w:p>
+    <w:p>
+      <w:pPr>
+        <w:shd w:val="clear" w:color="auto" w:fill="1E1E1E"/>
+        <w:spacing w:line="270" w:lineRule="atLeast"/>
+        <w:rPr>
+          <w:rFonts w:ascii="Menlo" w:eastAsia="Times New Roman" w:hAnsi="Menlo" w:cs="Menlo"/>
+          <w:color w:val="D4D4D4"/>
+          <w:sz w:val="18"/>
+          <w:szCs w:val="18"/>
+        </w:rPr>
+      </w:pPr>
+      <w:r>
+        <w:rPr>
+          <w:rFonts w:ascii="Menlo" w:eastAsia="Times New Roman" w:hAnsi="Menlo" w:cs="Menlo"/>
+          <w:color w:val="D4D4D4"/>
+          <w:sz w:val="18"/>
+          <w:szCs w:val="18"/>
+        </w:rPr>
+        <w:t xml:space="preserve">            Pidle = result[</w:t>
+      </w:r>
+      <w:r>
+        <w:rPr>
+          <w:rFonts w:ascii="Menlo" w:eastAsia="Times New Roman" w:hAnsi="Menlo" w:cs="Menlo"/>
+          <w:color w:val="B5CEA8"/>
+          <w:sz w:val="18"/>
+          <w:szCs w:val="18"/>
+        </w:rPr>
+        <w:t>3</w:t>
+      </w:r>
+      <w:r>
+        <w:rPr>
+          <w:rFonts w:ascii="Menlo" w:eastAsia="Times New Roman" w:hAnsi="Menlo" w:cs="Menlo"/>
+          <w:color w:val="D4D4D4"/>
+          <w:sz w:val="18"/>
+          <w:szCs w:val="18"/>
+        </w:rPr>
+        <w:t>]/L*</w:t>
+      </w:r>
+      <w:r>
+        <w:rPr>
+          <w:rFonts w:ascii="Menlo" w:eastAsia="Times New Roman" w:hAnsi="Menlo" w:cs="Menlo"/>
+          <w:color w:val="B5CEA8"/>
+          <w:sz w:val="18"/>
+          <w:szCs w:val="18"/>
+        </w:rPr>
+        <w:t>100</w:t>
+      </w:r>
+    </w:p>
+    <w:p>
+      <w:pPr>
+        <w:shd w:val="clear" w:color="auto" w:fill="1E1E1E"/>
+        <w:spacing w:line="270" w:lineRule="atLeast"/>
+        <w:rPr>
+          <w:rFonts w:ascii="Menlo" w:eastAsia="Times New Roman" w:hAnsi="Menlo" w:cs="Menlo"/>
+          <w:color w:val="D4D4D4"/>
+          <w:sz w:val="18"/>
+          <w:szCs w:val="18"/>
+        </w:rPr>
+      </w:pPr>
+      <w:r>
+        <w:rPr>
+          <w:rFonts w:ascii="Menlo" w:eastAsia="Times New Roman" w:hAnsi="Menlo" w:cs="Menlo"/>
+          <w:color w:val="D4D4D4"/>
+          <w:sz w:val="18"/>
+          <w:szCs w:val="18"/>
+        </w:rPr>
+        <w:t xml:space="preserve">            </w:t>
+      </w:r>
+      <w:r>
+        <w:rPr>
+          <w:rFonts w:ascii="Menlo" w:eastAsia="Times New Roman" w:hAnsi="Menlo" w:cs="Menlo"/>
+          <w:color w:val="569CD6"/>
+          <w:sz w:val="18"/>
+          <w:szCs w:val="18"/>
+        </w:rPr>
+        <w:t>print</w:t>
+      </w:r>
+      <w:r>
+        <w:rPr>
+          <w:rFonts w:ascii="Menlo" w:eastAsia="Times New Roman" w:hAnsi="Menlo" w:cs="Menlo"/>
+          <w:color w:val="D4D4D4"/>
+          <w:sz w:val="18"/>
+          <w:szCs w:val="18"/>
+        </w:rPr>
+        <w:t>(</w:t>
+      </w:r>
+      <w:r>
+        <w:rPr>
+          <w:rFonts w:ascii="Menlo" w:eastAsia="Times New Roman" w:hAnsi="Menlo" w:cs="Menlo"/>
+          <w:color w:val="CE9178"/>
+          <w:sz w:val="18"/>
+          <w:szCs w:val="18"/>
+        </w:rPr>
+        <w:t>"Average number of packets "</w:t>
+      </w:r>
+      <w:r>
+        <w:rPr>
+          <w:rFonts w:ascii="Menlo" w:eastAsia="Times New Roman" w:hAnsi="Menlo" w:cs="Menlo"/>
+          <w:color w:val="D4D4D4"/>
+          <w:sz w:val="18"/>
+          <w:szCs w:val="18"/>
+        </w:rPr>
+        <w:t xml:space="preserve"> + </w:t>
+      </w:r>
+      <w:r>
+        <w:rPr>
+          <w:rFonts w:ascii="Menlo" w:eastAsia="Times New Roman" w:hAnsi="Menlo" w:cs="Menlo"/>
+          <w:color w:val="4EC9B0"/>
+          <w:sz w:val="18"/>
+          <w:szCs w:val="18"/>
+        </w:rPr>
+        <w:t>str</w:t>
+      </w:r>
+      <w:r>
+        <w:rPr>
+          <w:rFonts w:ascii="Menlo" w:eastAsia="Times New Roman" w:hAnsi="Menlo" w:cs="Menlo"/>
+          <w:color w:val="D4D4D4"/>
+          <w:sz w:val="18"/>
+          <w:szCs w:val="18"/>
+        </w:rPr>
+        <w:t>(meanOfPacket))</w:t>
+      </w:r>
+    </w:p>
+    <w:p>
+      <w:pPr>
+        <w:shd w:val="clear" w:color="auto" w:fill="1E1E1E"/>
+        <w:spacing w:line="270" w:lineRule="atLeast"/>
+        <w:rPr>
+          <w:rFonts w:ascii="Menlo" w:eastAsia="Times New Roman" w:hAnsi="Menlo" w:cs="Menlo"/>
+          <w:color w:val="D4D4D4"/>
+          <w:sz w:val="18"/>
+          <w:szCs w:val="18"/>
+        </w:rPr>
+      </w:pPr>
+      <w:r>
+        <w:rPr>
+          <w:rFonts w:ascii="Menlo" w:eastAsia="Times New Roman" w:hAnsi="Menlo" w:cs="Menlo"/>
+          <w:color w:val="D4D4D4"/>
+          <w:sz w:val="18"/>
+          <w:szCs w:val="18"/>
+        </w:rPr>
+        <w:t xml:space="preserve">            </w:t>
+      </w:r>
+      <w:r>
+        <w:rPr>
+          <w:rFonts w:ascii="Menlo" w:eastAsia="Times New Roman" w:hAnsi="Menlo" w:cs="Menlo"/>
+          <w:color w:val="569CD6"/>
+          <w:sz w:val="18"/>
+          <w:szCs w:val="18"/>
+        </w:rPr>
+        <w:t>print</w:t>
+      </w:r>
+      <w:r>
+        <w:rPr>
+          <w:rFonts w:ascii="Menlo" w:eastAsia="Times New Roman" w:hAnsi="Menlo" w:cs="Menlo"/>
+          <w:color w:val="D4D4D4"/>
+          <w:sz w:val="18"/>
+          <w:szCs w:val="18"/>
+        </w:rPr>
+        <w:t>(</w:t>
+      </w:r>
+      <w:r>
+        <w:rPr>
+          <w:rFonts w:ascii="Menlo" w:eastAsia="Times New Roman" w:hAnsi="Menlo" w:cs="Menlo"/>
+          <w:color w:val="CE9178"/>
+          <w:sz w:val="18"/>
+          <w:szCs w:val="18"/>
+        </w:rPr>
+        <w:t>"The proportion of time the server is idle "</w:t>
+      </w:r>
+      <w:r>
+        <w:rPr>
+          <w:rFonts w:ascii="Menlo" w:eastAsia="Times New Roman" w:hAnsi="Menlo" w:cs="Menlo"/>
+          <w:color w:val="D4D4D4"/>
+          <w:sz w:val="18"/>
+          <w:szCs w:val="18"/>
+        </w:rPr>
+        <w:t>+</w:t>
+      </w:r>
+      <w:r>
+        <w:rPr>
+          <w:rFonts w:ascii="Menlo" w:eastAsia="Times New Roman" w:hAnsi="Menlo" w:cs="Menlo"/>
+          <w:color w:val="4EC9B0"/>
+          <w:sz w:val="18"/>
+          <w:szCs w:val="18"/>
+        </w:rPr>
+        <w:t>str</w:t>
+      </w:r>
+      <w:r>
+        <w:rPr>
+          <w:rFonts w:ascii="Menlo" w:eastAsia="Times New Roman" w:hAnsi="Menlo" w:cs="Menlo"/>
+          <w:color w:val="D4D4D4"/>
+          <w:sz w:val="18"/>
+          <w:szCs w:val="18"/>
+        </w:rPr>
+        <w:t>(Pidle))</w:t>
+      </w:r>
+    </w:p>
+    <w:p>
+      <w:pPr>
+        <w:shd w:val="clear" w:color="auto" w:fill="1E1E1E"/>
+        <w:spacing w:line="270" w:lineRule="atLeast"/>
+        <w:rPr>
+          <w:rFonts w:ascii="Menlo" w:eastAsia="Times New Roman" w:hAnsi="Menlo" w:cs="Menlo"/>
+          <w:color w:val="D4D4D4"/>
+          <w:sz w:val="18"/>
+          <w:szCs w:val="18"/>
+        </w:rPr>
+      </w:pPr>
+      <w:r>
+        <w:rPr>
+          <w:rFonts w:ascii="Menlo" w:eastAsia="Times New Roman" w:hAnsi="Menlo" w:cs="Menlo"/>
+          <w:color w:val="D4D4D4"/>
+          <w:sz w:val="18"/>
+          <w:szCs w:val="18"/>
+        </w:rPr>
+        <w:t xml:space="preserve">            packetLoss = result[</w:t>
+      </w:r>
+      <w:r>
+        <w:rPr>
+          <w:rFonts w:ascii="Menlo" w:eastAsia="Times New Roman" w:hAnsi="Menlo" w:cs="Menlo"/>
+          <w:color w:val="B5CEA8"/>
+          <w:sz w:val="18"/>
+          <w:szCs w:val="18"/>
+        </w:rPr>
+        <w:t>4</w:t>
+      </w:r>
+      <w:r>
+        <w:rPr>
+          <w:rFonts w:ascii="Menlo" w:eastAsia="Times New Roman" w:hAnsi="Menlo" w:cs="Menlo"/>
+          <w:color w:val="D4D4D4"/>
+          <w:sz w:val="18"/>
+          <w:szCs w:val="18"/>
+        </w:rPr>
+        <w:t>]/packetListSize*</w:t>
+      </w:r>
+      <w:r>
+        <w:rPr>
+          <w:rFonts w:ascii="Menlo" w:eastAsia="Times New Roman" w:hAnsi="Menlo" w:cs="Menlo"/>
+          <w:color w:val="B5CEA8"/>
+          <w:sz w:val="18"/>
+          <w:szCs w:val="18"/>
+        </w:rPr>
+        <w:t>100</w:t>
+      </w:r>
+    </w:p>
+    <w:p>
+      <w:pPr>
+        <w:shd w:val="clear" w:color="auto" w:fill="1E1E1E"/>
+        <w:spacing w:line="270" w:lineRule="atLeast"/>
+        <w:rPr>
+          <w:rFonts w:ascii="Menlo" w:eastAsia="Times New Roman" w:hAnsi="Menlo" w:cs="Menlo"/>
+          <w:color w:val="D4D4D4"/>
+          <w:sz w:val="18"/>
+          <w:szCs w:val="18"/>
+        </w:rPr>
+      </w:pPr>
+      <w:r>
+        <w:rPr>
+          <w:rFonts w:ascii="Menlo" w:eastAsia="Times New Roman" w:hAnsi="Menlo" w:cs="Menlo"/>
+          <w:color w:val="D4D4D4"/>
+          <w:sz w:val="18"/>
+          <w:szCs w:val="18"/>
+        </w:rPr>
+        <w:t xml:space="preserve">            </w:t>
+      </w:r>
+      <w:r>
+        <w:rPr>
+          <w:rFonts w:ascii="Menlo" w:eastAsia="Times New Roman" w:hAnsi="Menlo" w:cs="Menlo"/>
+          <w:color w:val="569CD6"/>
+          <w:sz w:val="18"/>
+          <w:szCs w:val="18"/>
+        </w:rPr>
+        <w:t>print</w:t>
+      </w:r>
+      <w:r>
+        <w:rPr>
+          <w:rFonts w:ascii="Menlo" w:eastAsia="Times New Roman" w:hAnsi="Menlo" w:cs="Menlo"/>
+          <w:color w:val="D4D4D4"/>
+          <w:sz w:val="18"/>
+          <w:szCs w:val="18"/>
+        </w:rPr>
+        <w:t>(</w:t>
+      </w:r>
+      <w:r>
+        <w:rPr>
+          <w:rFonts w:ascii="Menlo" w:eastAsia="Times New Roman" w:hAnsi="Menlo" w:cs="Menlo"/>
+          <w:color w:val="CE9178"/>
+          <w:sz w:val="18"/>
+          <w:szCs w:val="18"/>
+        </w:rPr>
+        <w:t>"The percentage of packet loss "</w:t>
+      </w:r>
+      <w:r>
+        <w:rPr>
+          <w:rFonts w:ascii="Menlo" w:eastAsia="Times New Roman" w:hAnsi="Menlo" w:cs="Menlo"/>
+          <w:color w:val="D4D4D4"/>
+          <w:sz w:val="18"/>
+          <w:szCs w:val="18"/>
+        </w:rPr>
+        <w:t>+</w:t>
+      </w:r>
+      <w:r>
+        <w:rPr>
+          <w:rFonts w:ascii="Menlo" w:eastAsia="Times New Roman" w:hAnsi="Menlo" w:cs="Menlo"/>
+          <w:color w:val="4EC9B0"/>
+          <w:sz w:val="18"/>
+          <w:szCs w:val="18"/>
+        </w:rPr>
+        <w:t>str</w:t>
+      </w:r>
+      <w:r>
+        <w:rPr>
+          <w:rFonts w:ascii="Menlo" w:eastAsia="Times New Roman" w:hAnsi="Menlo" w:cs="Menlo"/>
+          <w:color w:val="D4D4D4"/>
+          <w:sz w:val="18"/>
+          <w:szCs w:val="18"/>
+        </w:rPr>
+        <w:t>(packetLoss))</w:t>
+      </w:r>
+    </w:p>
+    <w:p>
+      <w:pPr>
+        <w:shd w:val="clear" w:color="auto" w:fill="1E1E1E"/>
+        <w:spacing w:line="270" w:lineRule="atLeast"/>
+        <w:rPr>
+          <w:rFonts w:ascii="Menlo" w:eastAsia="Times New Roman" w:hAnsi="Menlo" w:cs="Menlo"/>
+          <w:color w:val="D4D4D4"/>
+          <w:sz w:val="18"/>
+          <w:szCs w:val="18"/>
+        </w:rPr>
+      </w:pPr>
+      <w:r>
+        <w:rPr>
+          <w:rFonts w:ascii="Menlo" w:eastAsia="Times New Roman" w:hAnsi="Menlo" w:cs="Menlo"/>
+          <w:color w:val="D4D4D4"/>
+          <w:sz w:val="18"/>
+          <w:szCs w:val="18"/>
+        </w:rPr>
+        <w:t xml:space="preserve">            </w:t>
+      </w:r>
+      <w:r>
+        <w:rPr>
+          <w:rFonts w:ascii="Menlo" w:eastAsia="Times New Roman" w:hAnsi="Menlo" w:cs="Menlo"/>
+          <w:color w:val="569CD6"/>
+          <w:sz w:val="18"/>
+          <w:szCs w:val="18"/>
+        </w:rPr>
+        <w:t>print</w:t>
+      </w:r>
+      <w:r>
+        <w:rPr>
+          <w:rFonts w:ascii="Menlo" w:eastAsia="Times New Roman" w:hAnsi="Menlo" w:cs="Menlo"/>
+          <w:color w:val="D4D4D4"/>
+          <w:sz w:val="18"/>
+          <w:szCs w:val="18"/>
+        </w:rPr>
+        <w:t>(</w:t>
+      </w:r>
+      <w:r>
+        <w:rPr>
+          <w:rFonts w:ascii="Menlo" w:eastAsia="Times New Roman" w:hAnsi="Menlo" w:cs="Menlo"/>
+          <w:color w:val="CE9178"/>
+          <w:sz w:val="18"/>
+          <w:szCs w:val="18"/>
+        </w:rPr>
+        <w:t>"NofArrival: "</w:t>
+      </w:r>
+      <w:r>
+        <w:rPr>
+          <w:rFonts w:ascii="Menlo" w:eastAsia="Times New Roman" w:hAnsi="Menlo" w:cs="Menlo"/>
+          <w:color w:val="D4D4D4"/>
+          <w:sz w:val="18"/>
+          <w:szCs w:val="18"/>
+        </w:rPr>
+        <w:t xml:space="preserve"> + </w:t>
+      </w:r>
+      <w:r>
+        <w:rPr>
+          <w:rFonts w:ascii="Menlo" w:eastAsia="Times New Roman" w:hAnsi="Menlo" w:cs="Menlo"/>
+          <w:color w:val="4EC9B0"/>
+          <w:sz w:val="18"/>
+          <w:szCs w:val="18"/>
+        </w:rPr>
+        <w:t>str</w:t>
+      </w:r>
+      <w:r>
+        <w:rPr>
+          <w:rFonts w:ascii="Menlo" w:eastAsia="Times New Roman" w:hAnsi="Menlo" w:cs="Menlo"/>
+          <w:color w:val="D4D4D4"/>
+          <w:sz w:val="18"/>
+          <w:szCs w:val="18"/>
+        </w:rPr>
+        <w:t>(result[</w:t>
+      </w:r>
+      <w:r>
+        <w:rPr>
+          <w:rFonts w:ascii="Menlo" w:eastAsia="Times New Roman" w:hAnsi="Menlo" w:cs="Menlo"/>
+          <w:color w:val="B5CEA8"/>
+          <w:sz w:val="18"/>
+          <w:szCs w:val="18"/>
+        </w:rPr>
+        <w:t>0</w:t>
+      </w:r>
+      <w:r>
+        <w:rPr>
+          <w:rFonts w:ascii="Menlo" w:eastAsia="Times New Roman" w:hAnsi="Menlo" w:cs="Menlo"/>
+          <w:color w:val="D4D4D4"/>
+          <w:sz w:val="18"/>
+          <w:szCs w:val="18"/>
+        </w:rPr>
+        <w:t xml:space="preserve">])+ </w:t>
+      </w:r>
+      <w:r>
+        <w:rPr>
+          <w:rFonts w:ascii="Menlo" w:eastAsia="Times New Roman" w:hAnsi="Menlo" w:cs="Menlo"/>
+          <w:color w:val="CE9178"/>
+          <w:sz w:val="18"/>
+          <w:szCs w:val="18"/>
+        </w:rPr>
+        <w:t>" NofDeparture: "</w:t>
+      </w:r>
+      <w:r>
+        <w:rPr>
+          <w:rFonts w:ascii="Menlo" w:eastAsia="Times New Roman" w:hAnsi="Menlo" w:cs="Menlo"/>
+          <w:color w:val="D4D4D4"/>
+          <w:sz w:val="18"/>
+          <w:szCs w:val="18"/>
+        </w:rPr>
+        <w:t>+</w:t>
+      </w:r>
+      <w:r>
+        <w:rPr>
+          <w:rFonts w:ascii="Menlo" w:eastAsia="Times New Roman" w:hAnsi="Menlo" w:cs="Menlo"/>
+          <w:color w:val="4EC9B0"/>
+          <w:sz w:val="18"/>
+          <w:szCs w:val="18"/>
+        </w:rPr>
+        <w:t>str</w:t>
+      </w:r>
+      <w:r>
+        <w:rPr>
+          <w:rFonts w:ascii="Menlo" w:eastAsia="Times New Roman" w:hAnsi="Menlo" w:cs="Menlo"/>
+          <w:color w:val="D4D4D4"/>
+          <w:sz w:val="18"/>
+          <w:szCs w:val="18"/>
+        </w:rPr>
+        <w:t>(result[</w:t>
+      </w:r>
+      <w:r>
+        <w:rPr>
+          <w:rFonts w:ascii="Menlo" w:eastAsia="Times New Roman" w:hAnsi="Menlo" w:cs="Menlo"/>
+          <w:color w:val="B5CEA8"/>
+          <w:sz w:val="18"/>
+          <w:szCs w:val="18"/>
+        </w:rPr>
+        <w:t>1</w:t>
+      </w:r>
+      <w:r>
+        <w:rPr>
+          <w:rFonts w:ascii="Menlo" w:eastAsia="Times New Roman" w:hAnsi="Menlo" w:cs="Menlo"/>
+          <w:color w:val="D4D4D4"/>
+          <w:sz w:val="18"/>
+          <w:szCs w:val="18"/>
+        </w:rPr>
+        <w:t xml:space="preserve">])+ </w:t>
+      </w:r>
+      <w:r>
+        <w:rPr>
+          <w:rFonts w:ascii="Menlo" w:eastAsia="Times New Roman" w:hAnsi="Menlo" w:cs="Menlo"/>
+          <w:color w:val="CE9178"/>
+          <w:sz w:val="18"/>
+          <w:szCs w:val="18"/>
+        </w:rPr>
+        <w:t>" NofObservation: "</w:t>
+      </w:r>
+      <w:r>
+        <w:rPr>
+          <w:rFonts w:ascii="Menlo" w:eastAsia="Times New Roman" w:hAnsi="Menlo" w:cs="Menlo"/>
+          <w:color w:val="D4D4D4"/>
+          <w:sz w:val="18"/>
+          <w:szCs w:val="18"/>
+        </w:rPr>
+        <w:t>+</w:t>
+      </w:r>
+      <w:r>
+        <w:rPr>
+          <w:rFonts w:ascii="Menlo" w:eastAsia="Times New Roman" w:hAnsi="Menlo" w:cs="Menlo"/>
+          <w:color w:val="4EC9B0"/>
+          <w:sz w:val="18"/>
+          <w:szCs w:val="18"/>
+        </w:rPr>
+        <w:t>str</w:t>
+      </w:r>
+      <w:r>
+        <w:rPr>
+          <w:rFonts w:ascii="Menlo" w:eastAsia="Times New Roman" w:hAnsi="Menlo" w:cs="Menlo"/>
+          <w:color w:val="D4D4D4"/>
+          <w:sz w:val="18"/>
+          <w:szCs w:val="18"/>
+        </w:rPr>
+        <w:t>(result[</w:t>
+      </w:r>
+      <w:r>
+        <w:rPr>
+          <w:rFonts w:ascii="Menlo" w:eastAsia="Times New Roman" w:hAnsi="Menlo" w:cs="Menlo"/>
+          <w:color w:val="B5CEA8"/>
+          <w:sz w:val="18"/>
+          <w:szCs w:val="18"/>
+        </w:rPr>
+        <w:t>2</w:t>
+      </w:r>
+      <w:r>
+        <w:rPr>
+          <w:rFonts w:ascii="Menlo" w:eastAsia="Times New Roman" w:hAnsi="Menlo" w:cs="Menlo"/>
+          <w:color w:val="D4D4D4"/>
+          <w:sz w:val="18"/>
+          <w:szCs w:val="18"/>
+        </w:rPr>
+        <w:t xml:space="preserve">])+ </w:t>
+      </w:r>
+      <w:r>
+        <w:rPr>
+          <w:rFonts w:ascii="Menlo" w:eastAsia="Times New Roman" w:hAnsi="Menlo" w:cs="Menlo"/>
+          <w:color w:val="CE9178"/>
+          <w:sz w:val="18"/>
+          <w:szCs w:val="18"/>
+        </w:rPr>
+        <w:t>" NofIdle: "</w:t>
+      </w:r>
+      <w:r>
+        <w:rPr>
+          <w:rFonts w:ascii="Menlo" w:eastAsia="Times New Roman" w:hAnsi="Menlo" w:cs="Menlo"/>
+          <w:color w:val="D4D4D4"/>
+          <w:sz w:val="18"/>
+          <w:szCs w:val="18"/>
+        </w:rPr>
+        <w:t xml:space="preserve">+ </w:t>
+      </w:r>
+      <w:r>
+        <w:rPr>
+          <w:rFonts w:ascii="Menlo" w:eastAsia="Times New Roman" w:hAnsi="Menlo" w:cs="Menlo"/>
+          <w:color w:val="4EC9B0"/>
+          <w:sz w:val="18"/>
+          <w:szCs w:val="18"/>
+        </w:rPr>
+        <w:t>str</w:t>
+      </w:r>
+      <w:r>
+        <w:rPr>
+          <w:rFonts w:ascii="Menlo" w:eastAsia="Times New Roman" w:hAnsi="Menlo" w:cs="Menlo"/>
+          <w:color w:val="D4D4D4"/>
+          <w:sz w:val="18"/>
+          <w:szCs w:val="18"/>
+        </w:rPr>
+        <w:t>(result[</w:t>
+      </w:r>
+      <w:r>
+        <w:rPr>
+          <w:rFonts w:ascii="Menlo" w:eastAsia="Times New Roman" w:hAnsi="Menlo" w:cs="Menlo"/>
+          <w:color w:val="B5CEA8"/>
+          <w:sz w:val="18"/>
+          <w:szCs w:val="18"/>
+        </w:rPr>
+        <w:t>3</w:t>
+      </w:r>
+      <w:r>
+        <w:rPr>
+          <w:rFonts w:ascii="Menlo" w:eastAsia="Times New Roman" w:hAnsi="Menlo" w:cs="Menlo"/>
+          <w:color w:val="D4D4D4"/>
+          <w:sz w:val="18"/>
+          <w:szCs w:val="18"/>
+        </w:rPr>
+        <w:t xml:space="preserve">])+ </w:t>
+      </w:r>
+      <w:r>
+        <w:rPr>
+          <w:rFonts w:ascii="Menlo" w:eastAsia="Times New Roman" w:hAnsi="Menlo" w:cs="Menlo"/>
+          <w:color w:val="CE9178"/>
+          <w:sz w:val="18"/>
+          <w:szCs w:val="18"/>
+        </w:rPr>
+        <w:t>" NofPacketLoss: "</w:t>
+      </w:r>
+      <w:r>
+        <w:rPr>
+          <w:rFonts w:ascii="Menlo" w:eastAsia="Times New Roman" w:hAnsi="Menlo" w:cs="Menlo"/>
+          <w:color w:val="D4D4D4"/>
+          <w:sz w:val="18"/>
+          <w:szCs w:val="18"/>
+        </w:rPr>
+        <w:t xml:space="preserve">+ </w:t>
+      </w:r>
+      <w:r>
+        <w:rPr>
+          <w:rFonts w:ascii="Menlo" w:eastAsia="Times New Roman" w:hAnsi="Menlo" w:cs="Menlo"/>
+          <w:color w:val="4EC9B0"/>
+          <w:sz w:val="18"/>
+          <w:szCs w:val="18"/>
+        </w:rPr>
+        <w:t>str</w:t>
+      </w:r>
+      <w:r>
+        <w:rPr>
+          <w:rFonts w:ascii="Menlo" w:eastAsia="Times New Roman" w:hAnsi="Menlo" w:cs="Menlo"/>
+          <w:color w:val="D4D4D4"/>
+          <w:sz w:val="18"/>
+          <w:szCs w:val="18"/>
+        </w:rPr>
+        <w:t>(result[</w:t>
+      </w:r>
+      <w:r>
+        <w:rPr>
+          <w:rFonts w:ascii="Menlo" w:eastAsia="Times New Roman" w:hAnsi="Menlo" w:cs="Menlo"/>
+          <w:color w:val="B5CEA8"/>
+          <w:sz w:val="18"/>
+          <w:szCs w:val="18"/>
+        </w:rPr>
+        <w:t>4</w:t>
+      </w:r>
+      <w:r>
+        <w:rPr>
+          <w:rFonts w:ascii="Menlo" w:eastAsia="Times New Roman" w:hAnsi="Menlo" w:cs="Menlo"/>
+          <w:color w:val="D4D4D4"/>
+          <w:sz w:val="18"/>
+          <w:szCs w:val="18"/>
+        </w:rPr>
+        <w:t>]))</w:t>
+      </w:r>
+    </w:p>
+    <w:p>
+      <w:pPr>
+        <w:shd w:val="clear" w:color="auto" w:fill="1E1E1E"/>
+        <w:spacing w:line="270" w:lineRule="atLeast"/>
+        <w:rPr>
+          <w:rFonts w:ascii="Menlo" w:eastAsia="Times New Roman" w:hAnsi="Menlo" w:cs="Menlo"/>
+          <w:color w:val="D4D4D4"/>
+          <w:sz w:val="18"/>
+          <w:szCs w:val="18"/>
+        </w:rPr>
+      </w:pPr>
+      <w:r>
+        <w:rPr>
+          <w:rFonts w:ascii="Menlo" w:eastAsia="Times New Roman" w:hAnsi="Menlo" w:cs="Menlo"/>
+          <w:color w:val="D4D4D4"/>
+          <w:sz w:val="18"/>
+          <w:szCs w:val="18"/>
+        </w:rPr>
+        <w:t xml:space="preserve">            resultToCSV = [meanOfPacket,packetLoss,r]</w:t>
+      </w:r>
+    </w:p>
+    <w:p>
+      <w:pPr>
+        <w:shd w:val="clear" w:color="auto" w:fill="1E1E1E"/>
+        <w:spacing w:line="270" w:lineRule="atLeast"/>
+        <w:rPr>
+          <w:rFonts w:ascii="Menlo" w:eastAsia="Times New Roman" w:hAnsi="Menlo" w:cs="Menlo"/>
+          <w:color w:val="D4D4D4"/>
+          <w:sz w:val="18"/>
+          <w:szCs w:val="18"/>
+        </w:rPr>
+      </w:pPr>
+      <w:r>
+        <w:rPr>
+          <w:rFonts w:ascii="Menlo" w:eastAsia="Times New Roman" w:hAnsi="Menlo" w:cs="Menlo"/>
+          <w:color w:val="D4D4D4"/>
+          <w:sz w:val="18"/>
+          <w:szCs w:val="18"/>
+        </w:rPr>
+        <w:t xml:space="preserve">            totalCSVResult.append(resultToCSV)</w:t>
+      </w:r>
+    </w:p>
+    <w:p>
+      <w:pPr>
+        <w:shd w:val="clear" w:color="auto" w:fill="1E1E1E"/>
+        <w:spacing w:line="270" w:lineRule="atLeast"/>
+        <w:rPr>
+          <w:rFonts w:ascii="Menlo" w:eastAsia="Times New Roman" w:hAnsi="Menlo" w:cs="Menlo"/>
+          <w:color w:val="D4D4D4"/>
+          <w:sz w:val="18"/>
+          <w:szCs w:val="18"/>
+        </w:rPr>
+      </w:pPr>
+      <w:r>
+        <w:rPr>
+          <w:rFonts w:ascii="Menlo" w:eastAsia="Times New Roman" w:hAnsi="Menlo" w:cs="Menlo"/>
+          <w:color w:val="D4D4D4"/>
+          <w:sz w:val="18"/>
+          <w:szCs w:val="18"/>
+        </w:rPr>
+        <w:t xml:space="preserve">            gc.collect()</w:t>
+      </w:r>
+    </w:p>
+    <w:p>
+      <w:pPr>
+        <w:shd w:val="clear" w:color="auto" w:fill="1E1E1E"/>
+        <w:spacing w:after="240" w:line="270" w:lineRule="atLeast"/>
+        <w:rPr>
+          <w:rFonts w:ascii="Menlo" w:eastAsia="Times New Roman" w:hAnsi="Menlo" w:cs="Menlo"/>
+          <w:color w:val="D4D4D4"/>
+          <w:sz w:val="18"/>
+          <w:szCs w:val="18"/>
+        </w:rPr>
+      </w:pPr>
+    </w:p>
+    <w:p>
+      <w:pPr>
+        <w:shd w:val="clear" w:color="auto" w:fill="1E1E1E"/>
+        <w:spacing w:line="270" w:lineRule="atLeast"/>
+        <w:rPr>
+          <w:rFonts w:ascii="Menlo" w:eastAsia="Times New Roman" w:hAnsi="Menlo" w:cs="Menlo"/>
+          <w:color w:val="D4D4D4"/>
+          <w:sz w:val="18"/>
+          <w:szCs w:val="18"/>
+        </w:rPr>
+      </w:pPr>
+      <w:r>
+        <w:rPr>
+          <w:rFonts w:ascii="Menlo" w:eastAsia="Times New Roman" w:hAnsi="Menlo" w:cs="Menlo"/>
+          <w:color w:val="D4D4D4"/>
+          <w:sz w:val="18"/>
+          <w:szCs w:val="18"/>
+        </w:rPr>
+        <w:t xml:space="preserve">    </w:t>
+      </w:r>
+      <w:r>
+        <w:rPr>
+          <w:rFonts w:ascii="Menlo" w:eastAsia="Times New Roman" w:hAnsi="Menlo" w:cs="Menlo"/>
+          <w:color w:val="C586C0"/>
+          <w:sz w:val="18"/>
+          <w:szCs w:val="18"/>
+        </w:rPr>
+        <w:t>with</w:t>
+      </w:r>
+      <w:r>
+        <w:rPr>
+          <w:rFonts w:ascii="Menlo" w:eastAsia="Times New Roman" w:hAnsi="Menlo" w:cs="Menlo"/>
+          <w:color w:val="D4D4D4"/>
+          <w:sz w:val="18"/>
+          <w:szCs w:val="18"/>
+        </w:rPr>
+        <w:t xml:space="preserve"> </w:t>
+      </w:r>
+      <w:r>
+        <w:rPr>
+          <w:rFonts w:ascii="Menlo" w:eastAsia="Times New Roman" w:hAnsi="Menlo" w:cs="Menlo"/>
+          <w:color w:val="DCDCAA"/>
+          <w:sz w:val="18"/>
+          <w:szCs w:val="18"/>
+        </w:rPr>
+        <w:t>open</w:t>
+      </w:r>
+      <w:r>
+        <w:rPr>
+          <w:rFonts w:ascii="Menlo" w:eastAsia="Times New Roman" w:hAnsi="Menlo" w:cs="Menlo"/>
+          <w:color w:val="D4D4D4"/>
+          <w:sz w:val="18"/>
+          <w:szCs w:val="18"/>
+        </w:rPr>
+        <w:t>(</w:t>
+      </w:r>
+      <w:r>
+        <w:rPr>
+          <w:rFonts w:ascii="Menlo" w:eastAsia="Times New Roman" w:hAnsi="Menlo" w:cs="Menlo"/>
+          <w:color w:val="CE9178"/>
+          <w:sz w:val="18"/>
+          <w:szCs w:val="18"/>
+        </w:rPr>
+        <w:t>"Lab1Q6ResultT=1000K=all.csv"</w:t>
+      </w:r>
+      <w:r>
+        <w:rPr>
+          <w:rFonts w:ascii="Menlo" w:eastAsia="Times New Roman" w:hAnsi="Menlo" w:cs="Menlo"/>
+          <w:color w:val="D4D4D4"/>
+          <w:sz w:val="18"/>
+          <w:szCs w:val="18"/>
+        </w:rPr>
+        <w:t xml:space="preserve">, </w:t>
+      </w:r>
+      <w:r>
+        <w:rPr>
+          <w:rFonts w:ascii="Menlo" w:eastAsia="Times New Roman" w:hAnsi="Menlo" w:cs="Menlo"/>
+          <w:color w:val="CE9178"/>
+          <w:sz w:val="18"/>
+          <w:szCs w:val="18"/>
+        </w:rPr>
+        <w:t>"wb"</w:t>
+      </w:r>
+      <w:r>
+        <w:rPr>
+          <w:rFonts w:ascii="Menlo" w:eastAsia="Times New Roman" w:hAnsi="Menlo" w:cs="Menlo"/>
+          <w:color w:val="D4D4D4"/>
+          <w:sz w:val="18"/>
+          <w:szCs w:val="18"/>
+        </w:rPr>
+        <w:t xml:space="preserve">) </w:t>
+      </w:r>
+      <w:r>
+        <w:rPr>
+          <w:rFonts w:ascii="Menlo" w:eastAsia="Times New Roman" w:hAnsi="Menlo" w:cs="Menlo"/>
+          <w:color w:val="569CD6"/>
+          <w:sz w:val="18"/>
+          <w:szCs w:val="18"/>
+        </w:rPr>
+        <w:t>as</w:t>
+      </w:r>
+      <w:r>
+        <w:rPr>
+          <w:rFonts w:ascii="Menlo" w:eastAsia="Times New Roman" w:hAnsi="Menlo" w:cs="Menlo"/>
+          <w:color w:val="D4D4D4"/>
+          <w:sz w:val="18"/>
+          <w:szCs w:val="18"/>
+        </w:rPr>
+        <w:t xml:space="preserve"> f:</w:t>
+      </w:r>
+    </w:p>
+    <w:p>
+      <w:pPr>
+        <w:shd w:val="clear" w:color="auto" w:fill="1E1E1E"/>
+        <w:spacing w:line="270" w:lineRule="atLeast"/>
+        <w:rPr>
+          <w:rFonts w:ascii="Menlo" w:eastAsia="Times New Roman" w:hAnsi="Menlo" w:cs="Menlo"/>
+          <w:color w:val="D4D4D4"/>
+          <w:sz w:val="18"/>
+          <w:szCs w:val="18"/>
+        </w:rPr>
+      </w:pPr>
+      <w:r>
+        <w:rPr>
+          <w:rFonts w:ascii="Menlo" w:eastAsia="Times New Roman" w:hAnsi="Menlo" w:cs="Menlo"/>
+          <w:color w:val="D4D4D4"/>
+          <w:sz w:val="18"/>
+          <w:szCs w:val="18"/>
+        </w:rPr>
+        <w:t xml:space="preserve">        writer = csv.writer(f, </w:t>
+      </w:r>
+      <w:r>
+        <w:rPr>
+          <w:rFonts w:ascii="Menlo" w:eastAsia="Times New Roman" w:hAnsi="Menlo" w:cs="Menlo"/>
+          <w:color w:val="9CDCFE"/>
+          <w:sz w:val="18"/>
+          <w:szCs w:val="18"/>
+        </w:rPr>
+        <w:t>delimiter</w:t>
+      </w:r>
+      <w:r>
+        <w:rPr>
+          <w:rFonts w:ascii="Menlo" w:eastAsia="Times New Roman" w:hAnsi="Menlo" w:cs="Menlo"/>
+          <w:color w:val="D4D4D4"/>
+          <w:sz w:val="18"/>
+          <w:szCs w:val="18"/>
+        </w:rPr>
+        <w:t xml:space="preserve"> = </w:t>
+      </w:r>
+      <w:r>
+        <w:rPr>
+          <w:rFonts w:ascii="Menlo" w:eastAsia="Times New Roman" w:hAnsi="Menlo" w:cs="Menlo"/>
+          <w:color w:val="CE9178"/>
+          <w:sz w:val="18"/>
+          <w:szCs w:val="18"/>
+        </w:rPr>
+        <w:t>','</w:t>
+      </w:r>
+      <w:r>
+        <w:rPr>
+          <w:rFonts w:ascii="Menlo" w:eastAsia="Times New Roman" w:hAnsi="Menlo" w:cs="Menlo"/>
+          <w:color w:val="D4D4D4"/>
+          <w:sz w:val="18"/>
+          <w:szCs w:val="18"/>
+        </w:rPr>
+        <w:t>)</w:t>
+      </w:r>
+    </w:p>
+    <w:p>
+      <w:pPr>
+        <w:shd w:val="clear" w:color="auto" w:fill="1E1E1E"/>
+        <w:spacing w:line="270" w:lineRule="atLeast"/>
+        <w:rPr>
+          <w:rFonts w:ascii="Menlo" w:eastAsia="Times New Roman" w:hAnsi="Menlo" w:cs="Menlo"/>
+          <w:color w:val="D4D4D4"/>
+          <w:sz w:val="18"/>
+          <w:szCs w:val="18"/>
+        </w:rPr>
+      </w:pPr>
+      <w:r>
+        <w:rPr>
+          <w:rFonts w:ascii="Menlo" w:eastAsia="Times New Roman" w:hAnsi="Menlo" w:cs="Menlo"/>
+          <w:color w:val="D4D4D4"/>
+          <w:sz w:val="18"/>
+          <w:szCs w:val="18"/>
+        </w:rPr>
+        <w:t xml:space="preserve">        </w:t>
+      </w:r>
+      <w:r>
+        <w:rPr>
+          <w:rFonts w:ascii="Menlo" w:eastAsia="Times New Roman" w:hAnsi="Menlo" w:cs="Menlo"/>
+          <w:color w:val="C586C0"/>
+          <w:sz w:val="18"/>
+          <w:szCs w:val="18"/>
+        </w:rPr>
+        <w:t>for</w:t>
+      </w:r>
+      <w:r>
+        <w:rPr>
+          <w:rFonts w:ascii="Menlo" w:eastAsia="Times New Roman" w:hAnsi="Menlo" w:cs="Menlo"/>
+          <w:color w:val="D4D4D4"/>
+          <w:sz w:val="18"/>
+          <w:szCs w:val="18"/>
+        </w:rPr>
+        <w:t xml:space="preserve"> row </w:t>
+      </w:r>
+      <w:r>
+        <w:rPr>
+          <w:rFonts w:ascii="Menlo" w:eastAsia="Times New Roman" w:hAnsi="Menlo" w:cs="Menlo"/>
+          <w:color w:val="569CD6"/>
+          <w:sz w:val="18"/>
+          <w:szCs w:val="18"/>
+        </w:rPr>
+        <w:t>in</w:t>
+      </w:r>
+      <w:r>
+        <w:rPr>
+          <w:rFonts w:ascii="Menlo" w:eastAsia="Times New Roman" w:hAnsi="Menlo" w:cs="Menlo"/>
+          <w:color w:val="D4D4D4"/>
+          <w:sz w:val="18"/>
+          <w:szCs w:val="18"/>
+        </w:rPr>
+        <w:t xml:space="preserve"> totalCSVResult:</w:t>
+      </w:r>
+    </w:p>
+    <w:p>
+      <w:pPr>
+        <w:shd w:val="clear" w:color="auto" w:fill="1E1E1E"/>
+        <w:spacing w:line="270" w:lineRule="atLeast"/>
+        <w:rPr>
+          <w:rFonts w:ascii="Menlo" w:eastAsia="Times New Roman" w:hAnsi="Menlo" w:cs="Menlo"/>
+          <w:color w:val="D4D4D4"/>
+          <w:sz w:val="18"/>
+          <w:szCs w:val="18"/>
+        </w:rPr>
+      </w:pPr>
+      <w:r>
+        <w:rPr>
+          <w:rFonts w:ascii="Menlo" w:eastAsia="Times New Roman" w:hAnsi="Menlo" w:cs="Menlo"/>
+          <w:color w:val="D4D4D4"/>
+          <w:sz w:val="18"/>
+          <w:szCs w:val="18"/>
+        </w:rPr>
+        <w:t xml:space="preserve">             writer.writerow(row)</w:t>
+      </w:r>
+    </w:p>
+    <w:p>
+      <w:pPr>
+        <w:jc w:val="both"/>
+      </w:pPr>
+      <w:bookmarkStart w:id="19" w:name="_GoBack"/>
+      <w:bookmarkEnd w:id="19"/>
+    </w:p>
     <w:p/>
     <w:p>
       <w:pPr>
@@ -13706,11 +15766,7 @@
         <w:jc w:val="both"/>
       </w:pPr>
     </w:p>
-    <w:p>
-      <w:r>
-        <w:br/>
-      </w:r>
-    </w:p>
+    <w:p/>
     <w:sectPr>
       <w:footerReference w:type="even" r:id="rId26"/>
       <w:footerReference w:type="default" r:id="rId27"/>
@@ -13813,7 +15869,7 @@
         <w:rStyle w:val="PageNumber"/>
         <w:noProof/>
       </w:rPr>
-      <w:t>6</w:t>
+      <w:t>18</w:t>
     </w:r>
     <w:r>
       <w:rPr>
@@ -14083,16 +16139,16 @@
     </w:lvl>
   </w:abstractNum>
   <w:abstractNum w:abstractNumId="3">
-    <w:nsid w:val="484B3184"/>
+    <w:nsid w:val="1C86724C"/>
     <w:multiLevelType w:val="hybridMultilevel"/>
-    <w:tmpl w:val="C2002ED4"/>
-    <w:lvl w:ilvl="0" w:tplc="0409000F">
-      <w:start w:val="1"/>
+    <w:tmpl w:val="E17C0740"/>
+    <w:lvl w:ilvl="0" w:tplc="25A6D946">
+      <w:start w:val="2"/>
       <w:numFmt w:val="decimal"/>
       <w:lvlText w:val="%1."/>
       <w:lvlJc w:val="left"/>
       <w:pPr>
-        <w:ind w:left="720" w:hanging="360"/>
+        <w:ind w:left="1080" w:hanging="360"/>
       </w:pPr>
       <w:rPr>
         <w:rFonts w:hint="default"/>
@@ -14104,7 +16160,7 @@
       <w:lvlText w:val="%2."/>
       <w:lvlJc w:val="left"/>
       <w:pPr>
-        <w:ind w:left="1440" w:hanging="360"/>
+        <w:ind w:left="1800" w:hanging="360"/>
       </w:pPr>
     </w:lvl>
     <w:lvl w:ilvl="2" w:tplc="0409001B" w:tentative="1">
@@ -14113,7 +16169,7 @@
       <w:lvlText w:val="%3."/>
       <w:lvlJc w:val="right"/>
       <w:pPr>
-        <w:ind w:left="2160" w:hanging="180"/>
+        <w:ind w:left="2520" w:hanging="180"/>
       </w:pPr>
     </w:lvl>
     <w:lvl w:ilvl="3" w:tplc="0409000F" w:tentative="1">
@@ -14122,7 +16178,7 @@
       <w:lvlText w:val="%4."/>
       <w:lvlJc w:val="left"/>
       <w:pPr>
-        <w:ind w:left="2880" w:hanging="360"/>
+        <w:ind w:left="3240" w:hanging="360"/>
       </w:pPr>
     </w:lvl>
     <w:lvl w:ilvl="4" w:tplc="04090019" w:tentative="1">
@@ -14131,7 +16187,7 @@
       <w:lvlText w:val="%5."/>
       <w:lvlJc w:val="left"/>
       <w:pPr>
-        <w:ind w:left="3600" w:hanging="360"/>
+        <w:ind w:left="3960" w:hanging="360"/>
       </w:pPr>
     </w:lvl>
     <w:lvl w:ilvl="5" w:tplc="0409001B" w:tentative="1">
@@ -14140,7 +16196,7 @@
       <w:lvlText w:val="%6."/>
       <w:lvlJc w:val="right"/>
       <w:pPr>
-        <w:ind w:left="4320" w:hanging="180"/>
+        <w:ind w:left="4680" w:hanging="180"/>
       </w:pPr>
     </w:lvl>
     <w:lvl w:ilvl="6" w:tplc="0409000F" w:tentative="1">
@@ -14149,7 +16205,7 @@
       <w:lvlText w:val="%7."/>
       <w:lvlJc w:val="left"/>
       <w:pPr>
-        <w:ind w:left="5040" w:hanging="360"/>
+        <w:ind w:left="5400" w:hanging="360"/>
       </w:pPr>
     </w:lvl>
     <w:lvl w:ilvl="7" w:tplc="04090019" w:tentative="1">
@@ -14158,7 +16214,7 @@
       <w:lvlText w:val="%8."/>
       <w:lvlJc w:val="left"/>
       <w:pPr>
-        <w:ind w:left="5760" w:hanging="360"/>
+        <w:ind w:left="6120" w:hanging="360"/>
       </w:pPr>
     </w:lvl>
     <w:lvl w:ilvl="8" w:tplc="0409001B" w:tentative="1">
@@ -14167,18 +16223,18 @@
       <w:lvlText w:val="%9."/>
       <w:lvlJc w:val="right"/>
       <w:pPr>
-        <w:ind w:left="6480" w:hanging="180"/>
+        <w:ind w:left="6840" w:hanging="180"/>
       </w:pPr>
     </w:lvl>
   </w:abstractNum>
   <w:abstractNum w:abstractNumId="4">
-    <w:nsid w:val="54335FED"/>
+    <w:nsid w:val="484B3184"/>
     <w:multiLevelType w:val="hybridMultilevel"/>
-    <w:tmpl w:val="2F5092C2"/>
-    <w:lvl w:ilvl="0" w:tplc="44DAC662">
+    <w:tmpl w:val="C2002ED4"/>
+    <w:lvl w:ilvl="0" w:tplc="0409000F">
       <w:start w:val="1"/>
       <w:numFmt w:val="decimal"/>
-      <w:lvlText w:val="%1"/>
+      <w:lvlText w:val="%1."/>
       <w:lvlJc w:val="left"/>
       <w:pPr>
         <w:ind w:left="720" w:hanging="360"/>
@@ -14261,16 +16317,16 @@
     </w:lvl>
   </w:abstractNum>
   <w:abstractNum w:abstractNumId="5">
-    <w:nsid w:val="5BEF2E77"/>
+    <w:nsid w:val="54335FED"/>
     <w:multiLevelType w:val="hybridMultilevel"/>
-    <w:tmpl w:val="9ABEE8AE"/>
-    <w:lvl w:ilvl="0" w:tplc="3CF29A14">
+    <w:tmpl w:val="2F5092C2"/>
+    <w:lvl w:ilvl="0" w:tplc="44DAC662">
       <w:start w:val="1"/>
       <w:numFmt w:val="decimal"/>
-      <w:lvlText w:val="%1."/>
+      <w:lvlText w:val="%1"/>
       <w:lvlJc w:val="left"/>
       <w:pPr>
-        <w:ind w:left="1080" w:hanging="360"/>
+        <w:ind w:left="720" w:hanging="360"/>
       </w:pPr>
       <w:rPr>
         <w:rFonts w:hint="default"/>
@@ -14282,7 +16338,7 @@
       <w:lvlText w:val="%2."/>
       <w:lvlJc w:val="left"/>
       <w:pPr>
-        <w:ind w:left="1800" w:hanging="360"/>
+        <w:ind w:left="1440" w:hanging="360"/>
       </w:pPr>
     </w:lvl>
     <w:lvl w:ilvl="2" w:tplc="0409001B" w:tentative="1">
@@ -14291,7 +16347,7 @@
       <w:lvlText w:val="%3."/>
       <w:lvlJc w:val="right"/>
       <w:pPr>
-        <w:ind w:left="2520" w:hanging="180"/>
+        <w:ind w:left="2160" w:hanging="180"/>
       </w:pPr>
     </w:lvl>
     <w:lvl w:ilvl="3" w:tplc="0409000F" w:tentative="1">
@@ -14300,7 +16356,7 @@
       <w:lvlText w:val="%4."/>
       <w:lvlJc w:val="left"/>
       <w:pPr>
-        <w:ind w:left="3240" w:hanging="360"/>
+        <w:ind w:left="2880" w:hanging="360"/>
       </w:pPr>
     </w:lvl>
     <w:lvl w:ilvl="4" w:tplc="04090019" w:tentative="1">
@@ -14309,7 +16365,7 @@
       <w:lvlText w:val="%5."/>
       <w:lvlJc w:val="left"/>
       <w:pPr>
-        <w:ind w:left="3960" w:hanging="360"/>
+        <w:ind w:left="3600" w:hanging="360"/>
       </w:pPr>
     </w:lvl>
     <w:lvl w:ilvl="5" w:tplc="0409001B" w:tentative="1">
@@ -14318,7 +16374,7 @@
       <w:lvlText w:val="%6."/>
       <w:lvlJc w:val="right"/>
       <w:pPr>
-        <w:ind w:left="4680" w:hanging="180"/>
+        <w:ind w:left="4320" w:hanging="180"/>
       </w:pPr>
     </w:lvl>
     <w:lvl w:ilvl="6" w:tplc="0409000F" w:tentative="1">
@@ -14327,7 +16383,7 @@
       <w:lvlText w:val="%7."/>
       <w:lvlJc w:val="left"/>
       <w:pPr>
-        <w:ind w:left="5400" w:hanging="360"/>
+        <w:ind w:left="5040" w:hanging="360"/>
       </w:pPr>
     </w:lvl>
     <w:lvl w:ilvl="7" w:tplc="04090019" w:tentative="1">
@@ -14336,7 +16392,7 @@
       <w:lvlText w:val="%8."/>
       <w:lvlJc w:val="left"/>
       <w:pPr>
-        <w:ind w:left="6120" w:hanging="360"/>
+        <w:ind w:left="5760" w:hanging="360"/>
       </w:pPr>
     </w:lvl>
     <w:lvl w:ilvl="8" w:tplc="0409001B" w:tentative="1">
@@ -14345,15 +16401,15 @@
       <w:lvlText w:val="%9."/>
       <w:lvlJc w:val="right"/>
       <w:pPr>
-        <w:ind w:left="6840" w:hanging="180"/>
+        <w:ind w:left="6480" w:hanging="180"/>
       </w:pPr>
     </w:lvl>
   </w:abstractNum>
   <w:abstractNum w:abstractNumId="6">
-    <w:nsid w:val="79DB1E12"/>
+    <w:nsid w:val="5BEF2E77"/>
     <w:multiLevelType w:val="hybridMultilevel"/>
-    <w:tmpl w:val="32E04808"/>
-    <w:lvl w:ilvl="0" w:tplc="25F4532C">
+    <w:tmpl w:val="9ABEE8AE"/>
+    <w:lvl w:ilvl="0" w:tplc="3CF29A14">
       <w:start w:val="1"/>
       <w:numFmt w:val="decimal"/>
       <w:lvlText w:val="%1."/>
@@ -14438,14 +16494,103 @@
       </w:pPr>
     </w:lvl>
   </w:abstractNum>
+  <w:abstractNum w:abstractNumId="7">
+    <w:nsid w:val="79DB1E12"/>
+    <w:multiLevelType w:val="hybridMultilevel"/>
+    <w:tmpl w:val="32E04808"/>
+    <w:lvl w:ilvl="0" w:tplc="25F4532C">
+      <w:start w:val="1"/>
+      <w:numFmt w:val="decimal"/>
+      <w:lvlText w:val="%1."/>
+      <w:lvlJc w:val="left"/>
+      <w:pPr>
+        <w:ind w:left="1080" w:hanging="360"/>
+      </w:pPr>
+      <w:rPr>
+        <w:rFonts w:hint="default"/>
+      </w:rPr>
+    </w:lvl>
+    <w:lvl w:ilvl="1" w:tplc="04090019" w:tentative="1">
+      <w:start w:val="1"/>
+      <w:numFmt w:val="lowerLetter"/>
+      <w:lvlText w:val="%2."/>
+      <w:lvlJc w:val="left"/>
+      <w:pPr>
+        <w:ind w:left="1800" w:hanging="360"/>
+      </w:pPr>
+    </w:lvl>
+    <w:lvl w:ilvl="2" w:tplc="0409001B" w:tentative="1">
+      <w:start w:val="1"/>
+      <w:numFmt w:val="lowerRoman"/>
+      <w:lvlText w:val="%3."/>
+      <w:lvlJc w:val="right"/>
+      <w:pPr>
+        <w:ind w:left="2520" w:hanging="180"/>
+      </w:pPr>
+    </w:lvl>
+    <w:lvl w:ilvl="3" w:tplc="0409000F" w:tentative="1">
+      <w:start w:val="1"/>
+      <w:numFmt w:val="decimal"/>
+      <w:lvlText w:val="%4."/>
+      <w:lvlJc w:val="left"/>
+      <w:pPr>
+        <w:ind w:left="3240" w:hanging="360"/>
+      </w:pPr>
+    </w:lvl>
+    <w:lvl w:ilvl="4" w:tplc="04090019" w:tentative="1">
+      <w:start w:val="1"/>
+      <w:numFmt w:val="lowerLetter"/>
+      <w:lvlText w:val="%5."/>
+      <w:lvlJc w:val="left"/>
+      <w:pPr>
+        <w:ind w:left="3960" w:hanging="360"/>
+      </w:pPr>
+    </w:lvl>
+    <w:lvl w:ilvl="5" w:tplc="0409001B" w:tentative="1">
+      <w:start w:val="1"/>
+      <w:numFmt w:val="lowerRoman"/>
+      <w:lvlText w:val="%6."/>
+      <w:lvlJc w:val="right"/>
+      <w:pPr>
+        <w:ind w:left="4680" w:hanging="180"/>
+      </w:pPr>
+    </w:lvl>
+    <w:lvl w:ilvl="6" w:tplc="0409000F" w:tentative="1">
+      <w:start w:val="1"/>
+      <w:numFmt w:val="decimal"/>
+      <w:lvlText w:val="%7."/>
+      <w:lvlJc w:val="left"/>
+      <w:pPr>
+        <w:ind w:left="5400" w:hanging="360"/>
+      </w:pPr>
+    </w:lvl>
+    <w:lvl w:ilvl="7" w:tplc="04090019" w:tentative="1">
+      <w:start w:val="1"/>
+      <w:numFmt w:val="lowerLetter"/>
+      <w:lvlText w:val="%8."/>
+      <w:lvlJc w:val="left"/>
+      <w:pPr>
+        <w:ind w:left="6120" w:hanging="360"/>
+      </w:pPr>
+    </w:lvl>
+    <w:lvl w:ilvl="8" w:tplc="0409001B" w:tentative="1">
+      <w:start w:val="1"/>
+      <w:numFmt w:val="lowerRoman"/>
+      <w:lvlText w:val="%9."/>
+      <w:lvlJc w:val="right"/>
+      <w:pPr>
+        <w:ind w:left="6840" w:hanging="180"/>
+      </w:pPr>
+    </w:lvl>
+  </w:abstractNum>
   <w:num w:numId="1">
     <w:abstractNumId w:val="0"/>
   </w:num>
   <w:num w:numId="2">
-    <w:abstractNumId w:val="5"/>
+    <w:abstractNumId w:val="6"/>
   </w:num>
   <w:num w:numId="3">
-    <w:abstractNumId w:val="4"/>
+    <w:abstractNumId w:val="5"/>
   </w:num>
   <w:num w:numId="4">
     <w:abstractNumId w:val="1"/>
@@ -14454,9 +16599,12 @@
     <w:abstractNumId w:val="2"/>
   </w:num>
   <w:num w:numId="6">
-    <w:abstractNumId w:val="6"/>
+    <w:abstractNumId w:val="7"/>
   </w:num>
   <w:num w:numId="7">
+    <w:abstractNumId w:val="4"/>
+  </w:num>
+  <w:num w:numId="8">
     <w:abstractNumId w:val="3"/>
   </w:num>
 </w:numbering>
@@ -14853,7 +17001,7 @@
   <w:style w:type="paragraph" w:default="1" w:styleId="Normal">
     <w:name w:val="Normal"/>
     <w:qFormat/>
-    <w:rsid w:val="007D2089"/>
+    <w:rsid w:val="00385939"/>
     <w:rPr>
       <w:rFonts w:ascii="Times New Roman" w:hAnsi="Times New Roman" w:cs="Times New Roman"/>
     </w:rPr>
@@ -14909,7 +17057,7 @@
     <w:uiPriority w:val="9"/>
     <w:unhideWhenUsed/>
     <w:qFormat/>
-    <w:rsid w:val="006B2038"/>
+    <w:rsid w:val="00170C6F"/>
     <w:pPr>
       <w:keepNext/>
       <w:keepLines/>
@@ -14924,7 +17072,6 @@
   <w:style w:type="character" w:default="1" w:styleId="DefaultParagraphFont">
     <w:name w:val="Default Paragraph Font"/>
     <w:uiPriority w:val="1"/>
-    <w:semiHidden/>
     <w:unhideWhenUsed/>
   </w:style>
   <w:style w:type="table" w:default="1" w:styleId="TableNormal">
@@ -15246,7 +17393,7 @@
     <w:basedOn w:val="DefaultParagraphFont"/>
     <w:link w:val="Heading3"/>
     <w:uiPriority w:val="9"/>
-    <w:rsid w:val="006B2038"/>
+    <w:rsid w:val="00170C6F"/>
     <w:rPr>
       <w:rFonts w:asciiTheme="majorHAnsi" w:eastAsiaTheme="majorEastAsia" w:hAnsiTheme="majorHAnsi" w:cstheme="majorBidi"/>
       <w:color w:val="1F3763" w:themeColor="accent1" w:themeShade="7F"/>
@@ -15454,11 +17601,11 @@
         </c:dLbls>
         <c:marker val="1"/>
         <c:smooth val="0"/>
-        <c:axId val="573201344"/>
-        <c:axId val="540917056"/>
+        <c:axId val="539331680"/>
+        <c:axId val="539719904"/>
       </c:lineChart>
       <c:catAx>
-        <c:axId val="573201344"/>
+        <c:axId val="539331680"/>
         <c:scaling>
           <c:orientation val="minMax"/>
         </c:scaling>
@@ -15568,7 +17715,7 @@
             <a:endParaRPr lang="en-US"/>
           </a:p>
         </c:txPr>
-        <c:crossAx val="540917056"/>
+        <c:crossAx val="539719904"/>
         <c:crosses val="autoZero"/>
         <c:auto val="1"/>
         <c:lblAlgn val="ctr"/>
@@ -15576,7 +17723,7 @@
         <c:noMultiLvlLbl val="0"/>
       </c:catAx>
       <c:valAx>
-        <c:axId val="540917056"/>
+        <c:axId val="539719904"/>
         <c:scaling>
           <c:orientation val="minMax"/>
         </c:scaling>
@@ -15725,7 +17872,7 @@
             <a:endParaRPr lang="en-US"/>
           </a:p>
         </c:txPr>
-        <c:crossAx val="573201344"/>
+        <c:crossAx val="539331680"/>
         <c:crosses val="autoZero"/>
         <c:crossBetween val="between"/>
       </c:valAx>
@@ -15968,11 +18115,11 @@
         </c:dLbls>
         <c:marker val="1"/>
         <c:smooth val="0"/>
-        <c:axId val="544242736"/>
-        <c:axId val="540636192"/>
+        <c:axId val="475376576"/>
+        <c:axId val="543831360"/>
       </c:lineChart>
       <c:catAx>
-        <c:axId val="544242736"/>
+        <c:axId val="475376576"/>
         <c:scaling>
           <c:orientation val="minMax"/>
         </c:scaling>
@@ -16074,7 +18221,7 @@
             <a:endParaRPr lang="en-US"/>
           </a:p>
         </c:txPr>
-        <c:crossAx val="540636192"/>
+        <c:crossAx val="543831360"/>
         <c:crosses val="autoZero"/>
         <c:auto val="1"/>
         <c:lblAlgn val="ctr"/>
@@ -16082,7 +18229,7 @@
         <c:noMultiLvlLbl val="0"/>
       </c:catAx>
       <c:valAx>
-        <c:axId val="540636192"/>
+        <c:axId val="543831360"/>
         <c:scaling>
           <c:orientation val="minMax"/>
         </c:scaling>
@@ -16196,7 +18343,7 @@
             <a:endParaRPr lang="en-US"/>
           </a:p>
         </c:txPr>
-        <c:crossAx val="544242736"/>
+        <c:crossAx val="475376576"/>
         <c:crosses val="autoZero"/>
         <c:crossBetween val="between"/>
       </c:valAx>
@@ -16414,11 +18561,11 @@
           <c:showPercent val="0"/>
           <c:showBubbleSize val="0"/>
         </c:dLbls>
-        <c:axId val="573469984"/>
-        <c:axId val="476710256"/>
+        <c:axId val="539482320"/>
+        <c:axId val="539484368"/>
       </c:scatterChart>
       <c:valAx>
-        <c:axId val="573469984"/>
+        <c:axId val="539482320"/>
         <c:scaling>
           <c:orientation val="minMax"/>
         </c:scaling>
@@ -16438,6 +18585,7 @@
             <a:effectLst/>
           </c:spPr>
         </c:majorGridlines>
+        <c:numFmt formatCode="General" sourceLinked="0"/>
         <c:majorTickMark val="none"/>
         <c:minorTickMark val="none"/>
         <c:tickLblPos val="nextTo"/>
@@ -16474,12 +18622,12 @@
             <a:endParaRPr lang="en-US"/>
           </a:p>
         </c:txPr>
-        <c:crossAx val="476710256"/>
+        <c:crossAx val="539484368"/>
         <c:crosses val="autoZero"/>
         <c:crossBetween val="midCat"/>
       </c:valAx>
       <c:valAx>
-        <c:axId val="476710256"/>
+        <c:axId val="539484368"/>
         <c:scaling>
           <c:orientation val="minMax"/>
         </c:scaling>
@@ -16536,7 +18684,7 @@
             <a:endParaRPr lang="en-US"/>
           </a:p>
         </c:txPr>
-        <c:crossAx val="573469984"/>
+        <c:crossAx val="539482320"/>
         <c:crosses val="autoZero"/>
         <c:crossBetween val="midCat"/>
       </c:valAx>
@@ -16767,11 +18915,11 @@
           <c:showPercent val="0"/>
           <c:showBubbleSize val="0"/>
         </c:dLbls>
-        <c:axId val="538700016"/>
-        <c:axId val="543092992"/>
+        <c:axId val="476267360"/>
+        <c:axId val="543121136"/>
       </c:scatterChart>
       <c:valAx>
-        <c:axId val="538700016"/>
+        <c:axId val="476267360"/>
         <c:scaling>
           <c:orientation val="minMax"/>
         </c:scaling>
@@ -16827,12 +18975,12 @@
             <a:endParaRPr lang="en-US"/>
           </a:p>
         </c:txPr>
-        <c:crossAx val="543092992"/>
+        <c:crossAx val="543121136"/>
         <c:crosses val="autoZero"/>
         <c:crossBetween val="midCat"/>
       </c:valAx>
       <c:valAx>
-        <c:axId val="543092992"/>
+        <c:axId val="543121136"/>
         <c:scaling>
           <c:orientation val="minMax"/>
         </c:scaling>
@@ -16888,7 +19036,7 @@
             <a:endParaRPr lang="en-US"/>
           </a:p>
         </c:txPr>
-        <c:crossAx val="538700016"/>
+        <c:crossAx val="476267360"/>
         <c:crosses val="autoZero"/>
         <c:crossBetween val="midCat"/>
       </c:valAx>
@@ -17364,11 +19512,11 @@
           <c:showPercent val="0"/>
           <c:showBubbleSize val="0"/>
         </c:dLbls>
-        <c:axId val="572946384"/>
-        <c:axId val="540951136"/>
+        <c:axId val="544383920"/>
+        <c:axId val="542876016"/>
       </c:scatterChart>
       <c:valAx>
-        <c:axId val="572946384"/>
+        <c:axId val="544383920"/>
         <c:scaling>
           <c:orientation val="minMax"/>
         </c:scaling>
@@ -17487,12 +19635,12 @@
             <a:endParaRPr lang="en-US"/>
           </a:p>
         </c:txPr>
-        <c:crossAx val="540951136"/>
+        <c:crossAx val="542876016"/>
         <c:crosses val="autoZero"/>
         <c:crossBetween val="midCat"/>
       </c:valAx>
       <c:valAx>
-        <c:axId val="540951136"/>
+        <c:axId val="542876016"/>
         <c:scaling>
           <c:orientation val="minMax"/>
         </c:scaling>
@@ -17606,7 +19754,7 @@
             <a:endParaRPr lang="en-US"/>
           </a:p>
         </c:txPr>
-        <c:crossAx val="572946384"/>
+        <c:crossAx val="544383920"/>
         <c:crosses val="autoZero"/>
         <c:crossBetween val="midCat"/>
       </c:valAx>
@@ -18746,11 +20894,11 @@
           <c:showPercent val="0"/>
           <c:showBubbleSize val="0"/>
         </c:dLbls>
-        <c:axId val="542949808"/>
-        <c:axId val="543004128"/>
+        <c:axId val="476151216"/>
+        <c:axId val="542617504"/>
       </c:scatterChart>
       <c:valAx>
-        <c:axId val="542949808"/>
+        <c:axId val="476151216"/>
         <c:scaling>
           <c:orientation val="minMax"/>
         </c:scaling>
@@ -18884,12 +21032,12 @@
             <a:endParaRPr lang="en-US"/>
           </a:p>
         </c:txPr>
-        <c:crossAx val="543004128"/>
+        <c:crossAx val="542617504"/>
         <c:crosses val="autoZero"/>
         <c:crossBetween val="midCat"/>
       </c:valAx>
       <c:valAx>
-        <c:axId val="543004128"/>
+        <c:axId val="542617504"/>
         <c:scaling>
           <c:orientation val="minMax"/>
         </c:scaling>
@@ -19003,7 +21151,7 @@
             <a:endParaRPr lang="en-US"/>
           </a:p>
         </c:txPr>
-        <c:crossAx val="542949808"/>
+        <c:crossAx val="476151216"/>
         <c:crosses val="autoZero"/>
         <c:crossBetween val="midCat"/>
       </c:valAx>
@@ -22675,7 +24823,7 @@
 </file>
 
 <file path=customXml/itemProps1.xml><?xml version="1.0" encoding="utf-8"?>
-<ds:datastoreItem xmlns:ds="http://schemas.openxmlformats.org/officeDocument/2006/customXml" ds:itemID="{5FB5E24F-24F0-6848-8175-DCC412BDCCD3}">
+<ds:datastoreItem xmlns:ds="http://schemas.openxmlformats.org/officeDocument/2006/customXml" ds:itemID="{C4488373-9649-FD43-947C-2FF7EAD56A65}">
   <ds:schemaRefs>
     <ds:schemaRef ds:uri="http://schemas.openxmlformats.org/officeDocument/2006/bibliography"/>
   </ds:schemaRefs>

</xml_diff>